<commit_message>
Ver 6.1.6.0 - KN - 20250619 - Gitted - [Feature] Added Osram E142 Support
</commit_message>
<xml_diff>
--- a/Doc/202503 ICC Development/AMSOsram ICC Software Manual-R3-20250612.docx
+++ b/Doc/202503 ICC Development/AMSOsram ICC Software Manual-R3-20250612.docx
@@ -6,8 +6,13 @@
       <w:pPr>
         <w:pStyle w:val="Heading1"/>
       </w:pPr>
-      <w:r>
-        <w:t xml:space="preserve">AMSOsram </w:t>
+      <w:proofErr w:type="spellStart"/>
+      <w:r>
+        <w:t>AMSOsram</w:t>
+      </w:r>
+      <w:proofErr w:type="spellEnd"/>
+      <w:r>
+        <w:t xml:space="preserve"> </w:t>
       </w:r>
       <w:r>
         <w:t>ICC</w:t>
@@ -39,7 +44,7 @@
         <w:t>Date: R</w:t>
       </w:r>
       <w:r>
-        <w:t>1+</w:t>
+        <w:t>3</w:t>
       </w:r>
       <w:r>
         <w:t>,</w:t>
@@ -48,7 +53,10 @@
         <w:t xml:space="preserve"> </w:t>
       </w:r>
       <w:r>
-        <w:t>15Apr</w:t>
+        <w:t>1</w:t>
+      </w:r>
+      <w:r>
+        <w:t>2Jun</w:t>
       </w:r>
       <w:r>
         <w:t>2025</w:t>
@@ -57,14 +65,8 @@
     <w:p>
       <w:pPr>
         <w:pStyle w:val="Heading2"/>
-        <w:rPr>
-          <w:lang w:val="en-MY"/>
-        </w:rPr>
-      </w:pPr>
-      <w:r>
-        <w:rPr>
-          <w:lang w:val="en-MY"/>
-        </w:rPr>
+      </w:pPr>
+      <w:r>
         <w:t>Introduction</w:t>
       </w:r>
     </w:p>
@@ -121,14 +123,8 @@
     <w:p>
       <w:pPr>
         <w:pStyle w:val="Heading2"/>
-        <w:rPr>
-          <w:lang w:val="en-MY"/>
-        </w:rPr>
-      </w:pPr>
-      <w:r>
-        <w:rPr>
-          <w:lang w:val="en-MY"/>
-        </w:rPr>
+      </w:pPr>
+      <w:r>
         <w:t>Definitions</w:t>
       </w:r>
     </w:p>
@@ -188,7 +184,13 @@
               <w:spacing w:after="120"/>
             </w:pPr>
             <w:r>
-              <w:t xml:space="preserve">Input file </w:t>
+              <w:t xml:space="preserve">Input </w:t>
+            </w:r>
+            <w:r>
+              <w:t>F</w:t>
+            </w:r>
+            <w:r>
+              <w:t xml:space="preserve">ile </w:t>
             </w:r>
             <w:r>
               <w:t xml:space="preserve">in xml format </w:t>
@@ -249,7 +251,13 @@
               <w:spacing w:after="120"/>
             </w:pPr>
             <w:r>
-              <w:t xml:space="preserve">Output file in text file format </w:t>
+              <w:t xml:space="preserve">Output </w:t>
+            </w:r>
+            <w:r>
+              <w:t>F</w:t>
+            </w:r>
+            <w:r>
+              <w:t xml:space="preserve">ile in text file format </w:t>
             </w:r>
             <w:r>
               <w:t xml:space="preserve">located in </w:t>
@@ -291,7 +299,7 @@
                 <w:b/>
                 <w:bCs/>
               </w:rPr>
-              <w:t>Input Folder</w:t>
+              <w:t>Lot File</w:t>
             </w:r>
           </w:p>
         </w:tc>
@@ -304,35 +312,42 @@
               <w:spacing w:after="120"/>
             </w:pPr>
             <w:r>
-              <w:t>Configurable Directory</w:t>
-            </w:r>
-          </w:p>
-          <w:p>
-            <w:pPr>
-              <w:spacing w:after="120"/>
-            </w:pPr>
-            <w:r>
-              <w:t>The location to retrieve</w:t>
+              <w:t>Lot</w:t>
             </w:r>
             <w:r>
               <w:t xml:space="preserve"> </w:t>
             </w:r>
             <w:r>
-              <w:rPr>
-                <w:b/>
-                <w:bCs/>
-              </w:rPr>
-              <w:t>Input</w:t>
-            </w:r>
-            <w:r>
-              <w:rPr>
-                <w:b/>
-                <w:bCs/>
-              </w:rPr>
-              <w:t xml:space="preserve"> File</w:t>
-            </w:r>
-            <w:r>
-              <w:t>.</w:t>
+              <w:t>F</w:t>
+            </w:r>
+            <w:r>
+              <w:t xml:space="preserve">ile in text file format </w:t>
+            </w:r>
+            <w:r>
+              <w:t xml:space="preserve">located in </w:t>
+            </w:r>
+            <w:r>
+              <w:rPr>
+                <w:b/>
+                <w:bCs/>
+              </w:rPr>
+              <w:t>Lot</w:t>
+            </w:r>
+            <w:r>
+              <w:rPr>
+                <w:b/>
+                <w:bCs/>
+              </w:rPr>
+              <w:t xml:space="preserve"> Folder</w:t>
+            </w:r>
+            <w:r>
+              <w:t xml:space="preserve"> to ret</w:t>
+            </w:r>
+            <w:r>
+              <w:t xml:space="preserve">rieve </w:t>
+            </w:r>
+            <w:r>
+              <w:t>panel in lot information. It contains all the Panel ID of the lot. The file sample as in Appendix.</w:t>
             </w:r>
           </w:p>
         </w:tc>
@@ -355,6 +370,68 @@
                 <w:b/>
                 <w:bCs/>
               </w:rPr>
+              <w:t>Input Folder</w:t>
+            </w:r>
+          </w:p>
+        </w:tc>
+        <w:tc>
+          <w:tcPr>
+            <w:tcW w:w="7178" w:type="dxa"/>
+          </w:tcPr>
+          <w:p>
+            <w:pPr>
+              <w:spacing w:after="120"/>
+            </w:pPr>
+            <w:r>
+              <w:t>Configurable Directory</w:t>
+            </w:r>
+            <w:r>
+              <w:t xml:space="preserve">. </w:t>
+            </w:r>
+            <w:r>
+              <w:t>The location to retrieve</w:t>
+            </w:r>
+            <w:r>
+              <w:t xml:space="preserve"> </w:t>
+            </w:r>
+            <w:r>
+              <w:rPr>
+                <w:b/>
+                <w:bCs/>
+              </w:rPr>
+              <w:t>Input</w:t>
+            </w:r>
+            <w:r>
+              <w:rPr>
+                <w:b/>
+                <w:bCs/>
+              </w:rPr>
+              <w:t xml:space="preserve"> File</w:t>
+            </w:r>
+            <w:r>
+              <w:t>.</w:t>
+            </w:r>
+          </w:p>
+        </w:tc>
+      </w:tr>
+      <w:tr>
+        <w:tc>
+          <w:tcPr>
+            <w:tcW w:w="1838" w:type="dxa"/>
+          </w:tcPr>
+          <w:p>
+            <w:pPr>
+              <w:spacing w:after="120"/>
+              <w:rPr>
+                <w:b/>
+                <w:bCs/>
+              </w:rPr>
+            </w:pPr>
+            <w:r>
+              <w:rPr>
+                <w:b/>
+                <w:bCs/>
+              </w:rPr>
               <w:t>Output Folder</w:t>
             </w:r>
           </w:p>
@@ -370,20 +447,71 @@
             <w:r>
               <w:t>Configurable Directory</w:t>
             </w:r>
-          </w:p>
+            <w:r>
+              <w:t xml:space="preserve">. </w:t>
+            </w:r>
+            <w:r>
+              <w:t xml:space="preserve">The location to retrieve </w:t>
+            </w:r>
+            <w:r>
+              <w:rPr>
+                <w:b/>
+                <w:bCs/>
+              </w:rPr>
+              <w:t>Output File</w:t>
+            </w:r>
+            <w:r>
+              <w:t>.</w:t>
+            </w:r>
+          </w:p>
+        </w:tc>
+      </w:tr>
+      <w:tr>
+        <w:tc>
+          <w:tcPr>
+            <w:tcW w:w="1838" w:type="dxa"/>
+          </w:tcPr>
           <w:p>
             <w:pPr>
               <w:spacing w:after="120"/>
-            </w:pPr>
-            <w:r>
-              <w:t xml:space="preserve">The location to retrieve </w:t>
-            </w:r>
-            <w:r>
-              <w:rPr>
-                <w:b/>
-                <w:bCs/>
-              </w:rPr>
-              <w:t>Output File</w:t>
+              <w:rPr>
+                <w:b/>
+                <w:bCs/>
+              </w:rPr>
+            </w:pPr>
+            <w:r>
+              <w:rPr>
+                <w:b/>
+                <w:bCs/>
+              </w:rPr>
+              <w:t>Lot Folder</w:t>
+            </w:r>
+          </w:p>
+        </w:tc>
+        <w:tc>
+          <w:tcPr>
+            <w:tcW w:w="7178" w:type="dxa"/>
+          </w:tcPr>
+          <w:p>
+            <w:pPr>
+              <w:spacing w:after="120"/>
+            </w:pPr>
+            <w:r>
+              <w:t xml:space="preserve">Configurable Directory. The location to retrieve </w:t>
+            </w:r>
+            <w:r>
+              <w:rPr>
+                <w:b/>
+                <w:bCs/>
+              </w:rPr>
+              <w:t>Lo</w:t>
+            </w:r>
+            <w:r>
+              <w:rPr>
+                <w:b/>
+                <w:bCs/>
+              </w:rPr>
+              <w:t>t File</w:t>
             </w:r>
             <w:r>
               <w:t>.</w:t>
@@ -605,20 +733,11 @@
     <w:p>
       <w:pPr>
         <w:pStyle w:val="Heading2"/>
-        <w:rPr>
-          <w:lang w:val="en-MY"/>
-        </w:rPr>
-      </w:pPr>
-      <w:r>
-        <w:rPr>
-          <w:lang w:val="en-MY"/>
-        </w:rPr>
+      </w:pPr>
+      <w:r>
         <w:t xml:space="preserve">Normal </w:t>
       </w:r>
       <w:r>
-        <w:rPr>
-          <w:lang w:val="en-MY"/>
-        </w:rPr>
         <w:t>Run Condition</w:t>
       </w:r>
     </w:p>
@@ -1110,6 +1229,7 @@
                 <w:i/>
                 <w:iCs/>
               </w:rPr>
+              <w:lastRenderedPageBreak/>
               <w:t xml:space="preserve">User needs to manually dispose the </w:t>
             </w:r>
             <w:r>
@@ -1489,12 +1609,21 @@
             <w:r>
               <w:t xml:space="preserve">ecode the initial volume by element </w:t>
             </w:r>
+            <w:proofErr w:type="spellStart"/>
             <w:r>
               <w:rPr>
                 <w:i/>
                 <w:iCs/>
               </w:rPr>
-              <w:t>InitialDispenserSetting="0.8"</w:t>
+              <w:t>InitialDispenserSetting</w:t>
+            </w:r>
+            <w:proofErr w:type="spellEnd"/>
+            <w:r>
+              <w:rPr>
+                <w:i/>
+                <w:iCs/>
+              </w:rPr>
+              <w:t>="0.8"</w:t>
             </w:r>
             <w:r>
               <w:t>.</w:t>
@@ -1535,13 +1664,21 @@
           </w:tcPr>
           <w:p>
             <w:r>
-              <w:t>Select Pre</w:t>
+              <w:t xml:space="preserve">Select </w:t>
+            </w:r>
+            <w:proofErr w:type="spellStart"/>
+            <w:r>
+              <w:t>Pre</w:t>
             </w:r>
             <w:r>
               <w:t>M</w:t>
             </w:r>
             <w:r>
-              <w:t>ap 1</w:t>
+              <w:t>ap</w:t>
+            </w:r>
+            <w:proofErr w:type="spellEnd"/>
+            <w:r>
+              <w:t xml:space="preserve"> 1</w:t>
             </w:r>
             <w:r>
               <w:t>.</w:t>
@@ -1557,6 +1694,7 @@
                 <w:iCs/>
               </w:rPr>
             </w:pPr>
+            <w:proofErr w:type="spellStart"/>
             <w:r>
               <w:rPr>
                 <w:i/>
@@ -1576,7 +1714,15 @@
                 <w:i/>
                 <w:iCs/>
               </w:rPr>
-              <w:t>ap 1 is the selected Pass 1 units to be dispensed.</w:t>
+              <w:t>ap</w:t>
+            </w:r>
+            <w:proofErr w:type="spellEnd"/>
+            <w:r>
+              <w:rPr>
+                <w:i/>
+                <w:iCs/>
+              </w:rPr>
+              <w:t xml:space="preserve"> 1 is the selected Pass 1 units to be dispensed.</w:t>
             </w:r>
           </w:p>
         </w:tc>
@@ -1864,6 +2010,7 @@
             <w:r>
               <w:t xml:space="preserve">Check for </w:t>
             </w:r>
+            <w:proofErr w:type="spellStart"/>
             <w:r>
               <w:rPr>
                 <w:b/>
@@ -1878,6 +2025,7 @@
               </w:rPr>
               <w:t>ID</w:t>
             </w:r>
+            <w:proofErr w:type="spellEnd"/>
             <w:r>
               <w:t>.</w:t>
             </w:r>
@@ -1890,6 +2038,7 @@
             <w:tcW w:w="2122" w:type="dxa"/>
           </w:tcPr>
           <w:p>
+            <w:proofErr w:type="spellStart"/>
             <w:r>
               <w:rPr>
                 <w:b/>
@@ -1904,6 +2053,7 @@
               </w:rPr>
               <w:t>ID</w:t>
             </w:r>
+            <w:proofErr w:type="spellEnd"/>
             <w:r>
               <w:t xml:space="preserve"> do not </w:t>
             </w:r>
@@ -1920,11 +2070,16 @@
             <w:r>
               <w:t>Prompt error “</w:t>
             </w:r>
+            <w:proofErr w:type="spellStart"/>
             <w:r>
               <w:t>Panel</w:t>
             </w:r>
             <w:r>
-              <w:t>ID is not found.”</w:t>
+              <w:t>ID</w:t>
+            </w:r>
+            <w:proofErr w:type="spellEnd"/>
+            <w:r>
+              <w:t xml:space="preserve"> is not found.”</w:t>
             </w:r>
           </w:p>
           <w:p>
@@ -1958,6 +2113,7 @@
             <w:tcW w:w="2122" w:type="dxa"/>
           </w:tcPr>
           <w:p>
+            <w:proofErr w:type="spellStart"/>
             <w:r>
               <w:rPr>
                 <w:b/>
@@ -1972,6 +2128,7 @@
               </w:rPr>
               <w:t>ID</w:t>
             </w:r>
+            <w:proofErr w:type="spellEnd"/>
             <w:r>
               <w:t xml:space="preserve"> exist.</w:t>
             </w:r>
@@ -1990,6 +2147,7 @@
             <w:r>
               <w:t xml:space="preserve">Decode the new volume of </w:t>
             </w:r>
+            <w:proofErr w:type="spellStart"/>
             <w:r>
               <w:rPr>
                 <w:b/>
@@ -2004,6 +2162,7 @@
               </w:rPr>
               <w:t>ID</w:t>
             </w:r>
+            <w:proofErr w:type="spellEnd"/>
             <w:r>
               <w:t xml:space="preserve">. Update the new volume as </w:t>
             </w:r>
@@ -2026,6 +2185,7 @@
               </w:rPr>
               <w:t xml:space="preserve">If multiple similar </w:t>
             </w:r>
+            <w:proofErr w:type="spellStart"/>
             <w:r>
               <w:rPr>
                 <w:b/>
@@ -2044,6 +2204,7 @@
               </w:rPr>
               <w:t>ID</w:t>
             </w:r>
+            <w:proofErr w:type="spellEnd"/>
             <w:r>
               <w:rPr>
                 <w:i/>
@@ -2051,6 +2212,7 @@
               </w:rPr>
               <w:t xml:space="preserve"> exist, the last </w:t>
             </w:r>
+            <w:proofErr w:type="spellStart"/>
             <w:r>
               <w:rPr>
                 <w:b/>
@@ -2069,6 +2231,7 @@
               </w:rPr>
               <w:t>ID</w:t>
             </w:r>
+            <w:proofErr w:type="spellEnd"/>
             <w:r>
               <w:rPr>
                 <w:i/>
@@ -2102,10 +2265,19 @@
           </w:tcPr>
           <w:p>
             <w:r>
-              <w:t xml:space="preserve">Select PreMap 2. </w:t>
-            </w:r>
-          </w:p>
-          <w:p>
+              <w:t xml:space="preserve">Select </w:t>
+            </w:r>
+            <w:proofErr w:type="spellStart"/>
+            <w:r>
+              <w:t>PreMap</w:t>
+            </w:r>
+            <w:proofErr w:type="spellEnd"/>
+            <w:r>
+              <w:t xml:space="preserve"> 2. </w:t>
+            </w:r>
+          </w:p>
+          <w:p>
+            <w:proofErr w:type="spellStart"/>
             <w:r>
               <w:rPr>
                 <w:i/>
@@ -2125,7 +2297,15 @@
                 <w:i/>
                 <w:iCs/>
               </w:rPr>
-              <w:t>ap 2 is the selected Pass 2 units to be dispensed.</w:t>
+              <w:t>ap</w:t>
+            </w:r>
+            <w:proofErr w:type="spellEnd"/>
+            <w:r>
+              <w:rPr>
+                <w:i/>
+                <w:iCs/>
+              </w:rPr>
+              <w:t xml:space="preserve"> 2 is the selected Pass 2 units to be dispensed.</w:t>
             </w:r>
           </w:p>
         </w:tc>
@@ -2476,14 +2656,8 @@
     <w:p>
       <w:pPr>
         <w:pStyle w:val="Heading2"/>
-        <w:rPr>
-          <w:lang w:val="en-MY"/>
-        </w:rPr>
-      </w:pPr>
-      <w:r>
-        <w:rPr>
-          <w:lang w:val="en-MY"/>
-        </w:rPr>
+      </w:pPr>
+      <w:r>
         <w:lastRenderedPageBreak/>
         <w:t>Lot Entry</w:t>
       </w:r>
@@ -2492,6 +2666,7 @@
       <w:r>
         <w:t xml:space="preserve">Lot Entry feature needs to be enabled at Options-Process. Select type </w:t>
       </w:r>
+      <w:proofErr w:type="spellStart"/>
       <w:r>
         <w:rPr>
           <w:b/>
@@ -2513,6 +2688,7 @@
         </w:rPr>
         <w:t>CC</w:t>
       </w:r>
+      <w:proofErr w:type="spellEnd"/>
       <w:r>
         <w:t>.</w:t>
       </w:r>
@@ -2884,28 +3060,36 @@
           <w:p>
             <w:pPr>
               <w:spacing w:after="120"/>
-              <w:rPr>
-                <w:lang w:val="pt-BR"/>
-              </w:rPr>
-            </w:pPr>
-            <w:r>
-              <w:rPr>
-                <w:lang w:val="pt-BR"/>
-              </w:rPr>
+            </w:pPr>
+            <w:r>
               <w:t xml:space="preserve">Filename of </w:t>
             </w:r>
             <w:r>
               <w:rPr>
                 <w:b/>
                 <w:bCs/>
-                <w:lang w:val="pt-BR"/>
               </w:rPr>
               <w:t>Output File</w:t>
             </w:r>
             <w:r>
-              <w:rPr>
-                <w:lang w:val="pt-BR"/>
-              </w:rPr>
+              <w:t>.</w:t>
+            </w:r>
+          </w:p>
+          <w:p>
+            <w:pPr>
+              <w:spacing w:after="120"/>
+            </w:pPr>
+            <w:r>
+              <w:t xml:space="preserve">Filename of </w:t>
+            </w:r>
+            <w:r>
+              <w:rPr>
+                <w:b/>
+                <w:bCs/>
+              </w:rPr>
+              <w:t>Lot File</w:t>
+            </w:r>
+            <w:r>
               <w:t>.</w:t>
             </w:r>
           </w:p>
@@ -2976,7 +3160,10 @@
               <w:spacing w:after="120"/>
             </w:pPr>
             <w:r>
-              <w:t xml:space="preserve">Filename of </w:t>
+              <w:t>Part of f</w:t>
+            </w:r>
+            <w:r>
+              <w:t xml:space="preserve">ilename of </w:t>
             </w:r>
             <w:r>
               <w:rPr>
@@ -3040,7 +3227,10 @@
               <w:contextualSpacing/>
             </w:pPr>
             <w:r>
-              <w:t xml:space="preserve">Filename of </w:t>
+              <w:t>Part of f</w:t>
+            </w:r>
+            <w:r>
+              <w:t xml:space="preserve">ilename of </w:t>
             </w:r>
             <w:r>
               <w:rPr>
@@ -3383,14 +3573,11 @@
         <w:jc w:val="center"/>
       </w:pPr>
       <w:r>
-        <w:rPr>
-          <w:noProof/>
-        </w:rPr>
         <w:drawing>
-          <wp:inline distT="0" distB="0" distL="0" distR="0" wp14:anchorId="1FF76597" wp14:editId="2FEC3946">
-            <wp:extent cx="3336878" cy="3005630"/>
-            <wp:effectExtent l="0" t="0" r="0" b="4445"/>
-            <wp:docPr id="1396722571" name="Picture 1" descr="A screenshot of a computer&#10;&#10;AI-generated content may be incorrect."/>
+          <wp:inline distT="0" distB="0" distL="0" distR="0" wp14:anchorId="1E1E5E86" wp14:editId="0F1F5ED3">
+            <wp:extent cx="3833164" cy="3447979"/>
+            <wp:effectExtent l="0" t="0" r="0" b="635"/>
+            <wp:docPr id="1090839306" name="Picture 1" descr="A screenshot of a computer&#10;&#10;AI-generated content may be incorrect."/>
             <wp:cNvGraphicFramePr>
               <a:graphicFrameLocks xmlns:a="http://schemas.openxmlformats.org/drawingml/2006/main" noChangeAspect="1"/>
             </wp:cNvGraphicFramePr>
@@ -3398,7 +3585,7 @@
               <a:graphicData uri="http://schemas.openxmlformats.org/drawingml/2006/picture">
                 <pic:pic xmlns:pic="http://schemas.openxmlformats.org/drawingml/2006/picture">
                   <pic:nvPicPr>
-                    <pic:cNvPr id="1396722571" name="Picture 1" descr="A screenshot of a computer&#10;&#10;AI-generated content may be incorrect."/>
+                    <pic:cNvPr id="1090839306" name="Picture 1" descr="A screenshot of a computer&#10;&#10;AI-generated content may be incorrect."/>
                     <pic:cNvPicPr/>
                   </pic:nvPicPr>
                   <pic:blipFill>
@@ -3410,7 +3597,7 @@
                   <pic:spPr>
                     <a:xfrm>
                       <a:off x="0" y="0"/>
-                      <a:ext cx="3345349" cy="3013261"/>
+                      <a:ext cx="3855859" cy="3468393"/>
                     </a:xfrm>
                     <a:prstGeom prst="rect">
                       <a:avLst/>
@@ -3912,32 +4099,27 @@
                 <w:bCs/>
                 <w:lang w:val="pt-BR"/>
               </w:rPr>
-              <w:t xml:space="preserve">Local PanelID - </w:t>
-            </w:r>
-          </w:p>
+              <w:t>Lot File – Load</w:t>
+            </w:r>
+          </w:p>
+        </w:tc>
+        <w:tc>
+          <w:tcPr>
+            <w:tcW w:w="2693" w:type="dxa"/>
+          </w:tcPr>
           <w:p>
             <w:pPr>
               <w:spacing w:after="120"/>
               <w:contextualSpacing/>
-              <w:rPr>
-                <w:b/>
-                <w:bCs/>
-                <w:lang w:val="pt-BR"/>
-              </w:rPr>
-            </w:pPr>
-            <w:r>
-              <w:rPr>
-                <w:b/>
-                <w:bCs/>
-                <w:lang w:val="pt-BR"/>
-              </w:rPr>
-              <w:t>Load</w:t>
-            </w:r>
-          </w:p>
-        </w:tc>
-        <w:tc>
-          <w:tcPr>
-            <w:tcW w:w="2693" w:type="dxa"/>
+            </w:pPr>
+            <w:r>
+              <w:t>Load the lot Panel ID list.</w:t>
+            </w:r>
+          </w:p>
+        </w:tc>
+        <w:tc>
+          <w:tcPr>
+            <w:tcW w:w="4343" w:type="dxa"/>
           </w:tcPr>
           <w:p>
             <w:pPr>
@@ -3945,18 +4127,77 @@
               <w:contextualSpacing/>
             </w:pPr>
             <w:r>
-              <w:t>Load Pass1 and Pass2 local Panel ID list.</w:t>
-            </w:r>
-          </w:p>
-        </w:tc>
-        <w:tc>
-          <w:tcPr>
-            <w:tcW w:w="4343" w:type="dxa"/>
+              <w:t>Test loading of the lot file that contains the Panel ID list.</w:t>
+            </w:r>
+          </w:p>
+        </w:tc>
+      </w:tr>
+      <w:tr>
+        <w:tc>
+          <w:tcPr>
+            <w:tcW w:w="1980" w:type="dxa"/>
           </w:tcPr>
           <w:p>
             <w:pPr>
               <w:spacing w:after="120"/>
               <w:contextualSpacing/>
+              <w:rPr>
+                <w:b/>
+                <w:bCs/>
+                <w:lang w:val="pt-BR"/>
+              </w:rPr>
+            </w:pPr>
+            <w:r>
+              <w:rPr>
+                <w:b/>
+                <w:bCs/>
+                <w:lang w:val="pt-BR"/>
+              </w:rPr>
+              <w:t xml:space="preserve">Local PanelID - </w:t>
+            </w:r>
+          </w:p>
+          <w:p>
+            <w:pPr>
+              <w:spacing w:after="120"/>
+              <w:contextualSpacing/>
+              <w:rPr>
+                <w:b/>
+                <w:bCs/>
+                <w:lang w:val="pt-BR"/>
+              </w:rPr>
+            </w:pPr>
+            <w:r>
+              <w:rPr>
+                <w:b/>
+                <w:bCs/>
+                <w:lang w:val="pt-BR"/>
+              </w:rPr>
+              <w:t>Load</w:t>
+            </w:r>
+          </w:p>
+        </w:tc>
+        <w:tc>
+          <w:tcPr>
+            <w:tcW w:w="2693" w:type="dxa"/>
+          </w:tcPr>
+          <w:p>
+            <w:pPr>
+              <w:spacing w:after="120"/>
+              <w:contextualSpacing/>
+            </w:pPr>
+            <w:r>
+              <w:t>Load Pass1 and Pass2 local Panel ID list.</w:t>
+            </w:r>
+          </w:p>
+        </w:tc>
+        <w:tc>
+          <w:tcPr>
+            <w:tcW w:w="4343" w:type="dxa"/>
+          </w:tcPr>
+          <w:p>
+            <w:pPr>
+              <w:spacing w:after="120"/>
+              <w:contextualSpacing/>
             </w:pPr>
             <w:r>
               <w:t>Test load the local Panel ID list. The list will store up to 100 last processes Panel ID.</w:t>
@@ -4132,7 +4373,15 @@
               <w:contextualSpacing/>
             </w:pPr>
             <w:r>
-              <w:t>Test OsramICC function.</w:t>
+              <w:t xml:space="preserve">Test </w:t>
+            </w:r>
+            <w:proofErr w:type="spellStart"/>
+            <w:r>
+              <w:t>OsramICC</w:t>
+            </w:r>
+            <w:proofErr w:type="spellEnd"/>
+            <w:r>
+              <w:t xml:space="preserve"> function.</w:t>
             </w:r>
           </w:p>
         </w:tc>
@@ -4237,6 +4486,52 @@
                 </wp:inline>
               </w:drawing>
             </w:r>
+            <w:r>
+              <w:rPr>
+                <w:noProof/>
+              </w:rPr>
+              <w:t xml:space="preserve"> </w:t>
+            </w:r>
+            <w:r>
+              <w:rPr>
+                <w:noProof/>
+              </w:rPr>
+              <w:drawing>
+                <wp:inline distT="0" distB="0" distL="0" distR="0" wp14:anchorId="4DF046FF" wp14:editId="57241447">
+                  <wp:extent cx="2496185" cy="3232365"/>
+                  <wp:effectExtent l="0" t="0" r="0" b="6350"/>
+                  <wp:docPr id="1136291569" name="Picture 1"/>
+                  <wp:cNvGraphicFramePr>
+                    <a:graphicFrameLocks xmlns:a="http://schemas.openxmlformats.org/drawingml/2006/main" noChangeAspect="1"/>
+                  </wp:cNvGraphicFramePr>
+                  <a:graphic xmlns:a="http://schemas.openxmlformats.org/drawingml/2006/main">
+                    <a:graphicData uri="http://schemas.openxmlformats.org/drawingml/2006/picture">
+                      <pic:pic xmlns:pic="http://schemas.openxmlformats.org/drawingml/2006/picture">
+                        <pic:nvPicPr>
+                          <pic:cNvPr id="1136291569" name=""/>
+                          <pic:cNvPicPr/>
+                        </pic:nvPicPr>
+                        <pic:blipFill>
+                          <a:blip r:embed="rId9"/>
+                          <a:stretch>
+                            <a:fillRect/>
+                          </a:stretch>
+                        </pic:blipFill>
+                        <pic:spPr>
+                          <a:xfrm>
+                            <a:off x="0" y="0"/>
+                            <a:ext cx="2502460" cy="3240491"/>
+                          </a:xfrm>
+                          <a:prstGeom prst="rect">
+                            <a:avLst/>
+                          </a:prstGeom>
+                        </pic:spPr>
+                      </pic:pic>
+                    </a:graphicData>
+                  </a:graphic>
+                </wp:inline>
+              </w:drawing>
+            </w:r>
           </w:p>
         </w:tc>
         <w:tc>
@@ -4841,8 +5136,17 @@
                 <w:b/>
                 <w:bCs/>
               </w:rPr>
-              <w:t>Accel/Decel</w:t>
-            </w:r>
+              <w:t>Accel/</w:t>
+            </w:r>
+            <w:proofErr w:type="spellStart"/>
+            <w:r>
+              <w:rPr>
+                <w:b/>
+                <w:bCs/>
+              </w:rPr>
+              <w:t>Decel</w:t>
+            </w:r>
+            <w:proofErr w:type="spellEnd"/>
           </w:p>
         </w:tc>
         <w:tc>
@@ -4912,7 +5216,13 @@
           </w:tcPr>
           <w:p>
             <w:r>
-              <w:t>Define speed.</w:t>
+              <w:t>Define speed</w:t>
+            </w:r>
+            <w:r>
+              <w:t xml:space="preserve"> 1</w:t>
+            </w:r>
+            <w:r>
+              <w:t>.</w:t>
             </w:r>
           </w:p>
         </w:tc>
@@ -4946,12 +5256,21 @@
                 <w:bCs/>
               </w:rPr>
             </w:pPr>
-            <w:r>
-              <w:rPr>
-                <w:b/>
-                <w:bCs/>
-              </w:rPr>
-              <w:t>SpeedF</w:t>
+            <w:proofErr w:type="spellStart"/>
+            <w:r>
+              <w:rPr>
+                <w:b/>
+                <w:bCs/>
+              </w:rPr>
+              <w:t>Seepd</w:t>
+            </w:r>
+            <w:proofErr w:type="spellEnd"/>
+            <w:r>
+              <w:rPr>
+                <w:b/>
+                <w:bCs/>
+              </w:rPr>
+              <w:t xml:space="preserve"> 2 Ratio</w:t>
             </w:r>
           </w:p>
         </w:tc>
@@ -4967,7 +5286,7 @@
           </w:tcPr>
           <w:p>
             <w:r>
-              <w:t>Define diagonal speed.</w:t>
+              <w:t>The ratio of Speed 2 referencing Speed 1.</w:t>
             </w:r>
           </w:p>
         </w:tc>
@@ -5006,7 +5325,14 @@
                 <w:b/>
                 <w:bCs/>
               </w:rPr>
-              <w:t>Down Wait</w:t>
+              <w:t>Speed</w:t>
+            </w:r>
+            <w:r>
+              <w:rPr>
+                <w:b/>
+                <w:bCs/>
+              </w:rPr>
+              <w:t xml:space="preserve"> 3</w:t>
             </w:r>
           </w:p>
         </w:tc>
@@ -5022,7 +5348,13 @@
           </w:tcPr>
           <w:p>
             <w:r>
-              <w:t>Time to wait before path dispensing.</w:t>
+              <w:t>Define speed</w:t>
+            </w:r>
+            <w:r>
+              <w:t xml:space="preserve"> 3</w:t>
+            </w:r>
+            <w:r>
+              <w:t>.</w:t>
             </w:r>
           </w:p>
         </w:tc>
@@ -5061,7 +5393,7 @@
                 <w:b/>
                 <w:bCs/>
               </w:rPr>
-              <w:t>Post Wait</w:t>
+              <w:t>Down Wait</w:t>
             </w:r>
           </w:p>
         </w:tc>
@@ -5077,7 +5409,7 @@
           </w:tcPr>
           <w:p>
             <w:r>
-              <w:t xml:space="preserve">Time to wait after path dispensing. </w:t>
+              <w:t>Time to wait before path dispensing.</w:t>
             </w:r>
           </w:p>
         </w:tc>
@@ -5116,22 +5448,7 @@
                 <w:b/>
                 <w:bCs/>
               </w:rPr>
-              <w:t>Nett Volume</w:t>
-            </w:r>
-          </w:p>
-          <w:p>
-            <w:pPr>
-              <w:rPr>
-                <w:b/>
-                <w:bCs/>
-              </w:rPr>
-            </w:pPr>
-            <w:r>
-              <w:rPr>
-                <w:b/>
-                <w:bCs/>
-              </w:rPr>
-              <w:t>Default</w:t>
+              <w:t>Post Wait</w:t>
             </w:r>
           </w:p>
         </w:tc>
@@ -5147,10 +5464,9 @@
           </w:tcPr>
           <w:p>
             <w:r>
-              <w:t>Display the default Nett Volume.</w:t>
-            </w:r>
-          </w:p>
-          <w:p/>
+              <w:t xml:space="preserve">Time to wait after path dispensing. </w:t>
+            </w:r>
+          </w:p>
         </w:tc>
       </w:tr>
       <w:tr>
@@ -5187,7 +5503,29 @@
                 <w:b/>
                 <w:bCs/>
               </w:rPr>
-              <w:t>Current</w:t>
+              <w:t>Volume</w:t>
+            </w:r>
+          </w:p>
+          <w:p>
+            <w:pPr>
+              <w:rPr>
+                <w:b/>
+                <w:bCs/>
+              </w:rPr>
+            </w:pPr>
+            <w:r>
+              <w:rPr>
+                <w:b/>
+                <w:bCs/>
+              </w:rPr>
+              <w:t>Default</w:t>
+            </w:r>
+            <w:r>
+              <w:rPr>
+                <w:b/>
+                <w:bCs/>
+              </w:rPr>
+              <w:t xml:space="preserve"> Nett</w:t>
             </w:r>
           </w:p>
         </w:tc>
@@ -5203,7 +5541,108 @@
           </w:tcPr>
           <w:p>
             <w:r>
-              <w:t>Display current Nett Volume.</w:t>
+              <w:t xml:space="preserve">Display </w:t>
+            </w:r>
+            <w:r>
+              <w:t xml:space="preserve">and adjust </w:t>
+            </w:r>
+            <w:r>
+              <w:t xml:space="preserve">the default Nett </w:t>
+            </w:r>
+            <w:r>
+              <w:t>v</w:t>
+            </w:r>
+            <w:r>
+              <w:t>olume.</w:t>
+            </w:r>
+          </w:p>
+        </w:tc>
+      </w:tr>
+      <w:tr>
+        <w:tc>
+          <w:tcPr>
+            <w:tcW w:w="4390" w:type="dxa"/>
+            <w:vMerge/>
+            <w:tcBorders>
+              <w:left w:val="nil"/>
+              <w:right w:val="nil"/>
+            </w:tcBorders>
+          </w:tcPr>
+          <w:p/>
+        </w:tc>
+        <w:tc>
+          <w:tcPr>
+            <w:tcW w:w="1620" w:type="dxa"/>
+            <w:tcBorders>
+              <w:top w:val="nil"/>
+              <w:left w:val="nil"/>
+              <w:bottom w:val="nil"/>
+              <w:right w:val="nil"/>
+            </w:tcBorders>
+          </w:tcPr>
+          <w:p>
+            <w:pPr>
+              <w:rPr>
+                <w:b/>
+                <w:bCs/>
+              </w:rPr>
+            </w:pPr>
+            <w:r>
+              <w:rPr>
+                <w:b/>
+                <w:bCs/>
+              </w:rPr>
+              <w:t>Volume</w:t>
+            </w:r>
+          </w:p>
+          <w:p>
+            <w:pPr>
+              <w:rPr>
+                <w:b/>
+                <w:bCs/>
+              </w:rPr>
+            </w:pPr>
+            <w:r>
+              <w:rPr>
+                <w:b/>
+                <w:bCs/>
+              </w:rPr>
+              <w:t>Current</w:t>
+            </w:r>
+            <w:r>
+              <w:rPr>
+                <w:b/>
+                <w:bCs/>
+              </w:rPr>
+              <w:t xml:space="preserve"> Nett</w:t>
+            </w:r>
+          </w:p>
+        </w:tc>
+        <w:tc>
+          <w:tcPr>
+            <w:tcW w:w="3006" w:type="dxa"/>
+            <w:tcBorders>
+              <w:top w:val="nil"/>
+              <w:left w:val="nil"/>
+              <w:bottom w:val="nil"/>
+              <w:right w:val="nil"/>
+            </w:tcBorders>
+          </w:tcPr>
+          <w:p>
+            <w:r>
+              <w:t xml:space="preserve">Display </w:t>
+            </w:r>
+            <w:r>
+              <w:t xml:space="preserve">and adjust the </w:t>
+            </w:r>
+            <w:r>
+              <w:t xml:space="preserve">current Nett </w:t>
+            </w:r>
+            <w:r>
+              <w:t>v</w:t>
+            </w:r>
+            <w:r>
+              <w:t>olume.</w:t>
             </w:r>
           </w:p>
           <w:p>
@@ -5229,7 +5668,6 @@
             <w:vMerge/>
             <w:tcBorders>
               <w:left w:val="nil"/>
-              <w:bottom w:val="nil"/>
               <w:right w:val="nil"/>
             </w:tcBorders>
           </w:tcPr>
@@ -5257,8 +5695,25 @@
                 <w:b/>
                 <w:bCs/>
               </w:rPr>
-              <w:t>D1-D4</w:t>
-            </w:r>
+              <w:t>Volume</w:t>
+            </w:r>
+          </w:p>
+          <w:p>
+            <w:pPr>
+              <w:rPr>
+                <w:b/>
+                <w:bCs/>
+              </w:rPr>
+            </w:pPr>
+            <w:proofErr w:type="spellStart"/>
+            <w:r>
+              <w:rPr>
+                <w:b/>
+                <w:bCs/>
+              </w:rPr>
+              <w:t>BackSuck</w:t>
+            </w:r>
+            <w:proofErr w:type="spellEnd"/>
           </w:p>
         </w:tc>
         <w:tc>
@@ -5273,6 +5728,73 @@
           </w:tcPr>
           <w:p>
             <w:r>
+              <w:t xml:space="preserve">Display and adjust the </w:t>
+            </w:r>
+            <w:proofErr w:type="spellStart"/>
+            <w:r>
+              <w:t>BackSuck</w:t>
+            </w:r>
+            <w:proofErr w:type="spellEnd"/>
+            <w:r>
+              <w:t xml:space="preserve"> v</w:t>
+            </w:r>
+            <w:r>
+              <w:t>olume.</w:t>
+            </w:r>
+          </w:p>
+        </w:tc>
+      </w:tr>
+      <w:tr>
+        <w:tc>
+          <w:tcPr>
+            <w:tcW w:w="4390" w:type="dxa"/>
+            <w:vMerge/>
+            <w:tcBorders>
+              <w:left w:val="nil"/>
+              <w:bottom w:val="nil"/>
+              <w:right w:val="nil"/>
+            </w:tcBorders>
+          </w:tcPr>
+          <w:p/>
+        </w:tc>
+        <w:tc>
+          <w:tcPr>
+            <w:tcW w:w="1620" w:type="dxa"/>
+            <w:tcBorders>
+              <w:top w:val="nil"/>
+              <w:left w:val="nil"/>
+              <w:bottom w:val="nil"/>
+              <w:right w:val="nil"/>
+            </w:tcBorders>
+          </w:tcPr>
+          <w:p>
+            <w:pPr>
+              <w:rPr>
+                <w:b/>
+                <w:bCs/>
+              </w:rPr>
+            </w:pPr>
+            <w:r>
+              <w:rPr>
+                <w:b/>
+                <w:bCs/>
+              </w:rPr>
+              <w:t>D1-D4</w:t>
+            </w:r>
+          </w:p>
+        </w:tc>
+        <w:tc>
+          <w:tcPr>
+            <w:tcW w:w="3006" w:type="dxa"/>
+            <w:tcBorders>
+              <w:top w:val="nil"/>
+              <w:left w:val="nil"/>
+              <w:bottom w:val="nil"/>
+              <w:right w:val="nil"/>
+            </w:tcBorders>
+          </w:tcPr>
+          <w:p>
+            <w:r>
               <w:t>Define the percentage distribution of each dot.</w:t>
             </w:r>
           </w:p>
@@ -5287,6 +5809,7 @@
         <w:rPr>
           <w:noProof/>
         </w:rPr>
+        <w:lastRenderedPageBreak/>
         <mc:AlternateContent>
           <mc:Choice Requires="wpc">
             <w:drawing>
@@ -5314,7 +5837,7 @@
                           </pic:cNvPicPr>
                         </pic:nvPicPr>
                         <pic:blipFill>
-                          <a:blip r:embed="rId9"/>
+                          <a:blip r:embed="rId10"/>
                           <a:stretch>
                             <a:fillRect/>
                           </a:stretch>
@@ -5466,7 +5989,23 @@
                                   <w:sz w:val="16"/>
                                   <w:szCs w:val="16"/>
                                 </w:rPr>
-                                <w:t>to execute OsramICC flow.</w:t>
+                                <w:t xml:space="preserve">to execute </w:t>
+                              </w:r>
+                              <w:proofErr w:type="spellStart"/>
+                              <w:r>
+                                <w:rPr>
+                                  <w:sz w:val="16"/>
+                                  <w:szCs w:val="16"/>
+                                </w:rPr>
+                                <w:t>OsramICC</w:t>
+                              </w:r>
+                              <w:proofErr w:type="spellEnd"/>
+                              <w:r>
+                                <w:rPr>
+                                  <w:sz w:val="16"/>
+                                  <w:szCs w:val="16"/>
+                                </w:rPr>
+                                <w:t xml:space="preserve"> flow.</w:t>
                               </w:r>
                             </w:p>
                           </w:txbxContent>
@@ -5545,7 +6084,7 @@
                   <v:path o:connecttype="none"/>
                 </v:shape>
                 <v:shape id="Picture 43700921" o:spid="_x0000_s1028" type="#_x0000_t75" style="position:absolute;top:360;width:24098;height:22536;visibility:visible;mso-wrap-style:square" o:gfxdata="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">
-                  <v:imagedata r:id="rId10" o:title=""/>
+                  <v:imagedata r:id="rId11" o:title=""/>
                 </v:shape>
                 <v:shapetype id="_x0000_t202" coordsize="21600,21600" o:spt="202" path="m,l,21600r21600,l21600,xe">
                   <v:stroke joinstyle="miter"/>
@@ -5615,7 +6154,23 @@
                             <w:sz w:val="16"/>
                             <w:szCs w:val="16"/>
                           </w:rPr>
-                          <w:t>to execute OsramICC flow.</w:t>
+                          <w:t xml:space="preserve">to execute </w:t>
+                        </w:r>
+                        <w:proofErr w:type="spellStart"/>
+                        <w:r>
+                          <w:rPr>
+                            <w:sz w:val="16"/>
+                            <w:szCs w:val="16"/>
+                          </w:rPr>
+                          <w:t>OsramICC</w:t>
+                        </w:r>
+                        <w:proofErr w:type="spellEnd"/>
+                        <w:r>
+                          <w:rPr>
+                            <w:sz w:val="16"/>
+                            <w:szCs w:val="16"/>
+                          </w:rPr>
+                          <w:t xml:space="preserve"> flow.</w:t>
                         </w:r>
                       </w:p>
                     </w:txbxContent>
@@ -5655,14 +6210,1138 @@
     <w:p>
       <w:pPr>
         <w:pStyle w:val="Heading2"/>
-        <w:rPr>
-          <w:lang w:val="en-MY"/>
-        </w:rPr>
-      </w:pPr>
-      <w:r>
-        <w:rPr>
-          <w:lang w:val="en-MY"/>
-        </w:rPr>
+      </w:pPr>
+      <w:r>
+        <w:lastRenderedPageBreak/>
+        <w:t>Panel List Display</w:t>
+      </w:r>
+    </w:p>
+    <w:p>
+      <w:pPr>
+        <w:spacing w:after="0" w:line="240" w:lineRule="auto"/>
+        <w:contextualSpacing/>
+      </w:pPr>
+      <w:r>
+        <w:t xml:space="preserve">Panel List on auto </w:t>
+      </w:r>
+      <w:r>
+        <w:t xml:space="preserve">window will display the Panel ID of the lot and its status. The status </w:t>
+      </w:r>
+      <w:proofErr w:type="gramStart"/>
+      <w:r>
+        <w:t>are</w:t>
+      </w:r>
+      <w:proofErr w:type="gramEnd"/>
+      <w:r>
+        <w:t xml:space="preserve"> based on local Pass 1 and Pass 2 files.</w:t>
+      </w:r>
+    </w:p>
+    <w:p>
+      <w:pPr>
+        <w:spacing w:after="0" w:line="240" w:lineRule="auto"/>
+        <w:contextualSpacing/>
+      </w:pPr>
+      <w:r>
+        <w:t>Condition:</w:t>
+      </w:r>
+    </w:p>
+    <w:p>
+      <w:pPr>
+        <w:pStyle w:val="ListParagraph"/>
+        <w:numPr>
+          <w:ilvl w:val="0"/>
+          <w:numId w:val="10"/>
+        </w:numPr>
+        <w:spacing w:after="0" w:line="240" w:lineRule="auto"/>
+      </w:pPr>
+      <w:r>
+        <w:t>Lot is started and Active.</w:t>
+      </w:r>
+    </w:p>
+    <w:p>
+      <w:pPr>
+        <w:pStyle w:val="ListParagraph"/>
+        <w:numPr>
+          <w:ilvl w:val="0"/>
+          <w:numId w:val="10"/>
+        </w:numPr>
+        <w:spacing w:after="0" w:line="240" w:lineRule="auto"/>
+      </w:pPr>
+      <w:r>
+        <w:t>OSRAM_ICC mode is selected.</w:t>
+      </w:r>
+    </w:p>
+    <w:p>
+      <w:pPr>
+        <w:pStyle w:val="ListParagraph"/>
+        <w:numPr>
+          <w:ilvl w:val="0"/>
+          <w:numId w:val="10"/>
+        </w:numPr>
+        <w:spacing w:after="0" w:line="240" w:lineRule="auto"/>
+      </w:pPr>
+      <w:r>
+        <w:t>The lot file exists and contains correct list of Panel IDs.</w:t>
+      </w:r>
+    </w:p>
+    <w:p>
+      <w:pPr>
+        <w:pStyle w:val="ListParagraph"/>
+        <w:numPr>
+          <w:ilvl w:val="0"/>
+          <w:numId w:val="10"/>
+        </w:numPr>
+        <w:spacing w:after="0" w:line="240" w:lineRule="auto"/>
+      </w:pPr>
+      <w:r>
+        <w:t xml:space="preserve">The status </w:t>
+      </w:r>
+      <w:proofErr w:type="gramStart"/>
+      <w:r>
+        <w:t>are</w:t>
+      </w:r>
+      <w:proofErr w:type="gramEnd"/>
+      <w:r>
+        <w:t xml:space="preserve"> updated according to local </w:t>
+      </w:r>
+      <w:r>
+        <w:rPr>
+          <w:b/>
+          <w:bCs/>
+        </w:rPr>
+        <w:t xml:space="preserve">Pass 1 </w:t>
+      </w:r>
+      <w:r>
+        <w:rPr>
+          <w:b/>
+          <w:bCs/>
+        </w:rPr>
+        <w:t>and Pass 2 Panel</w:t>
+      </w:r>
+      <w:r>
+        <w:rPr>
+          <w:b/>
+          <w:bCs/>
+        </w:rPr>
+        <w:t xml:space="preserve"> ID list</w:t>
+      </w:r>
+    </w:p>
+    <w:p>
+      <w:pPr>
+        <w:spacing w:after="0" w:line="240" w:lineRule="auto"/>
+        <w:contextualSpacing/>
+      </w:pPr>
+    </w:p>
+    <w:p>
+      <w:pPr>
+        <w:rPr>
+          <w:lang w:val="pt-BR"/>
+        </w:rPr>
+      </w:pPr>
+      <w:r>
+        <w:rPr>
+          <w:noProof/>
+          <w:lang w:val="pt-BR"/>
+        </w:rPr>
+        <w:drawing>
+          <wp:inline distT="0" distB="0" distL="0" distR="0" wp14:anchorId="004E0F58" wp14:editId="27F62F03">
+            <wp:extent cx="5731510" cy="1614805"/>
+            <wp:effectExtent l="0" t="0" r="2540" b="4445"/>
+            <wp:docPr id="1129287142" name="Picture 1"/>
+            <wp:cNvGraphicFramePr>
+              <a:graphicFrameLocks xmlns:a="http://schemas.openxmlformats.org/drawingml/2006/main" noChangeAspect="1"/>
+            </wp:cNvGraphicFramePr>
+            <a:graphic xmlns:a="http://schemas.openxmlformats.org/drawingml/2006/main">
+              <a:graphicData uri="http://schemas.openxmlformats.org/drawingml/2006/picture">
+                <pic:pic xmlns:pic="http://schemas.openxmlformats.org/drawingml/2006/picture">
+                  <pic:nvPicPr>
+                    <pic:cNvPr id="1129287142" name=""/>
+                    <pic:cNvPicPr/>
+                  </pic:nvPicPr>
+                  <pic:blipFill>
+                    <a:blip r:embed="rId12"/>
+                    <a:stretch>
+                      <a:fillRect/>
+                    </a:stretch>
+                  </pic:blipFill>
+                  <pic:spPr>
+                    <a:xfrm>
+                      <a:off x="0" y="0"/>
+                      <a:ext cx="5731510" cy="1614805"/>
+                    </a:xfrm>
+                    <a:prstGeom prst="rect">
+                      <a:avLst/>
+                    </a:prstGeom>
+                  </pic:spPr>
+                </pic:pic>
+              </a:graphicData>
+            </a:graphic>
+          </wp:inline>
+        </w:drawing>
+      </w:r>
+    </w:p>
+    <w:tbl>
+      <w:tblPr>
+        <w:tblStyle w:val="TableGrid"/>
+        <w:tblW w:w="0" w:type="auto"/>
+        <w:tblLook w:val="04A0" w:firstRow="1" w:lastRow="0" w:firstColumn="1" w:lastColumn="0" w:noHBand="0" w:noVBand="1"/>
+      </w:tblPr>
+      <w:tblGrid>
+        <w:gridCol w:w="4957"/>
+        <w:gridCol w:w="1559"/>
+        <w:gridCol w:w="1276"/>
+        <w:gridCol w:w="1224"/>
+      </w:tblGrid>
+      <w:tr>
+        <w:tc>
+          <w:tcPr>
+            <w:tcW w:w="4957" w:type="dxa"/>
+            <w:vMerge w:val="restart"/>
+            <w:tcBorders>
+              <w:top w:val="nil"/>
+              <w:left w:val="nil"/>
+              <w:bottom w:val="nil"/>
+            </w:tcBorders>
+          </w:tcPr>
+          <w:p>
+            <w:pPr>
+              <w:rPr>
+                <w:b/>
+                <w:bCs/>
+              </w:rPr>
+            </w:pPr>
+            <w:proofErr w:type="spellStart"/>
+            <w:r>
+              <w:rPr>
+                <w:b/>
+                <w:bCs/>
+              </w:rPr>
+              <w:t>Color</w:t>
+            </w:r>
+            <w:proofErr w:type="spellEnd"/>
+            <w:r>
+              <w:rPr>
+                <w:b/>
+                <w:bCs/>
+              </w:rPr>
+              <w:t xml:space="preserve"> Status</w:t>
+            </w:r>
+          </w:p>
+          <w:p>
+            <w:r>
+              <w:t>No</w:t>
+            </w:r>
+            <w:r>
+              <w:t>ne</w:t>
+            </w:r>
+            <w:r>
+              <w:t>: Panel ID i</w:t>
+            </w:r>
+            <w:r>
+              <w:t>s not processed.</w:t>
+            </w:r>
+          </w:p>
+          <w:p>
+            <w:r>
+              <w:t xml:space="preserve">Yellow: Panel ID has started </w:t>
+            </w:r>
+            <w:r>
+              <w:rPr>
+                <w:b/>
+                <w:bCs/>
+              </w:rPr>
+              <w:t>Pass 1</w:t>
+            </w:r>
+            <w:r>
+              <w:t>.</w:t>
+            </w:r>
+          </w:p>
+          <w:p>
+            <w:r>
+              <w:t xml:space="preserve">Green: Panel ID has started </w:t>
+            </w:r>
+            <w:r>
+              <w:rPr>
+                <w:b/>
+                <w:bCs/>
+              </w:rPr>
+              <w:t xml:space="preserve">Pass </w:t>
+            </w:r>
+            <w:r>
+              <w:rPr>
+                <w:b/>
+                <w:bCs/>
+              </w:rPr>
+              <w:t>2</w:t>
+            </w:r>
+            <w:r>
+              <w:t>.</w:t>
+            </w:r>
+          </w:p>
+        </w:tc>
+        <w:tc>
+          <w:tcPr>
+            <w:tcW w:w="1559" w:type="dxa"/>
+          </w:tcPr>
+          <w:p>
+            <w:pPr>
+              <w:jc w:val="center"/>
+              <w:rPr>
+                <w:b/>
+                <w:bCs/>
+                <w:lang w:val="pt-BR"/>
+              </w:rPr>
+            </w:pPr>
+            <w:r>
+              <w:rPr>
+                <w:b/>
+                <w:bCs/>
+                <w:lang w:val="pt-BR"/>
+              </w:rPr>
+              <w:t>Panel ID</w:t>
+            </w:r>
+          </w:p>
+        </w:tc>
+        <w:tc>
+          <w:tcPr>
+            <w:tcW w:w="1276" w:type="dxa"/>
+          </w:tcPr>
+          <w:p>
+            <w:pPr>
+              <w:jc w:val="center"/>
+              <w:rPr>
+                <w:b/>
+                <w:bCs/>
+                <w:lang w:val="pt-BR"/>
+              </w:rPr>
+            </w:pPr>
+            <w:r>
+              <w:rPr>
+                <w:b/>
+                <w:bCs/>
+                <w:lang w:val="pt-BR"/>
+              </w:rPr>
+              <w:t>Pass1</w:t>
+            </w:r>
+          </w:p>
+        </w:tc>
+        <w:tc>
+          <w:tcPr>
+            <w:tcW w:w="1224" w:type="dxa"/>
+          </w:tcPr>
+          <w:p>
+            <w:pPr>
+              <w:jc w:val="center"/>
+              <w:rPr>
+                <w:b/>
+                <w:bCs/>
+                <w:lang w:val="pt-BR"/>
+              </w:rPr>
+            </w:pPr>
+            <w:r>
+              <w:rPr>
+                <w:b/>
+                <w:bCs/>
+                <w:lang w:val="pt-BR"/>
+              </w:rPr>
+              <w:t>Pass2</w:t>
+            </w:r>
+          </w:p>
+        </w:tc>
+      </w:tr>
+      <w:tr>
+        <w:tc>
+          <w:tcPr>
+            <w:tcW w:w="4957" w:type="dxa"/>
+            <w:vMerge/>
+            <w:tcBorders>
+              <w:left w:val="nil"/>
+              <w:bottom w:val="nil"/>
+            </w:tcBorders>
+          </w:tcPr>
+          <w:p>
+            <w:pPr>
+              <w:jc w:val="center"/>
+              <w:rPr>
+                <w:lang w:val="pt-BR"/>
+              </w:rPr>
+            </w:pPr>
+          </w:p>
+        </w:tc>
+        <w:tc>
+          <w:tcPr>
+            <w:tcW w:w="1559" w:type="dxa"/>
+          </w:tcPr>
+          <w:p>
+            <w:pPr>
+              <w:jc w:val="center"/>
+              <w:rPr>
+                <w:lang w:val="pt-BR"/>
+              </w:rPr>
+            </w:pPr>
+            <w:r>
+              <w:rPr>
+                <w:lang w:val="pt-BR"/>
+              </w:rPr>
+              <w:t>JMU00MZU</w:t>
+            </w:r>
+          </w:p>
+        </w:tc>
+        <w:tc>
+          <w:tcPr>
+            <w:tcW w:w="1276" w:type="dxa"/>
+          </w:tcPr>
+          <w:p>
+            <w:pPr>
+              <w:jc w:val="center"/>
+              <w:rPr>
+                <w:lang w:val="pt-BR"/>
+              </w:rPr>
+            </w:pPr>
+            <w:r>
+              <w:rPr>
+                <w:lang w:val="pt-BR"/>
+              </w:rPr>
+              <w:t>Yes</w:t>
+            </w:r>
+          </w:p>
+        </w:tc>
+        <w:tc>
+          <w:tcPr>
+            <w:tcW w:w="1224" w:type="dxa"/>
+          </w:tcPr>
+          <w:p>
+            <w:pPr>
+              <w:jc w:val="center"/>
+              <w:rPr>
+                <w:lang w:val="pt-BR"/>
+              </w:rPr>
+            </w:pPr>
+            <w:r>
+              <w:rPr>
+                <w:lang w:val="pt-BR"/>
+              </w:rPr>
+              <w:t>Yes</w:t>
+            </w:r>
+          </w:p>
+        </w:tc>
+      </w:tr>
+      <w:tr>
+        <w:tc>
+          <w:tcPr>
+            <w:tcW w:w="4957" w:type="dxa"/>
+            <w:vMerge/>
+            <w:tcBorders>
+              <w:left w:val="nil"/>
+              <w:bottom w:val="nil"/>
+            </w:tcBorders>
+          </w:tcPr>
+          <w:p>
+            <w:pPr>
+              <w:jc w:val="center"/>
+              <w:rPr>
+                <w:lang w:val="pt-BR"/>
+              </w:rPr>
+            </w:pPr>
+          </w:p>
+        </w:tc>
+        <w:tc>
+          <w:tcPr>
+            <w:tcW w:w="1559" w:type="dxa"/>
+          </w:tcPr>
+          <w:p>
+            <w:pPr>
+              <w:jc w:val="center"/>
+              <w:rPr>
+                <w:lang w:val="pt-BR"/>
+              </w:rPr>
+            </w:pPr>
+            <w:r>
+              <w:rPr>
+                <w:lang w:val="pt-BR"/>
+              </w:rPr>
+              <w:t>JMU00MZS</w:t>
+            </w:r>
+          </w:p>
+        </w:tc>
+        <w:tc>
+          <w:tcPr>
+            <w:tcW w:w="1276" w:type="dxa"/>
+          </w:tcPr>
+          <w:p>
+            <w:pPr>
+              <w:jc w:val="center"/>
+              <w:rPr>
+                <w:lang w:val="pt-BR"/>
+              </w:rPr>
+            </w:pPr>
+            <w:r>
+              <w:rPr>
+                <w:lang w:val="pt-BR"/>
+              </w:rPr>
+              <w:t>Yes</w:t>
+            </w:r>
+          </w:p>
+        </w:tc>
+        <w:tc>
+          <w:tcPr>
+            <w:tcW w:w="1224" w:type="dxa"/>
+          </w:tcPr>
+          <w:p>
+            <w:pPr>
+              <w:jc w:val="center"/>
+              <w:rPr>
+                <w:lang w:val="pt-BR"/>
+              </w:rPr>
+            </w:pPr>
+            <w:r>
+              <w:rPr>
+                <w:lang w:val="pt-BR"/>
+              </w:rPr>
+              <w:t>Yes</w:t>
+            </w:r>
+          </w:p>
+        </w:tc>
+      </w:tr>
+      <w:tr>
+        <w:tc>
+          <w:tcPr>
+            <w:tcW w:w="4957" w:type="dxa"/>
+            <w:vMerge/>
+            <w:tcBorders>
+              <w:left w:val="nil"/>
+              <w:bottom w:val="nil"/>
+            </w:tcBorders>
+          </w:tcPr>
+          <w:p>
+            <w:pPr>
+              <w:jc w:val="center"/>
+              <w:rPr>
+                <w:lang w:val="pt-BR"/>
+              </w:rPr>
+            </w:pPr>
+          </w:p>
+        </w:tc>
+        <w:tc>
+          <w:tcPr>
+            <w:tcW w:w="1559" w:type="dxa"/>
+          </w:tcPr>
+          <w:p>
+            <w:pPr>
+              <w:jc w:val="center"/>
+              <w:rPr>
+                <w:lang w:val="pt-BR"/>
+              </w:rPr>
+            </w:pPr>
+            <w:r>
+              <w:rPr>
+                <w:lang w:val="pt-BR"/>
+              </w:rPr>
+              <w:t>JMU00MYE</w:t>
+            </w:r>
+          </w:p>
+        </w:tc>
+        <w:tc>
+          <w:tcPr>
+            <w:tcW w:w="1276" w:type="dxa"/>
+          </w:tcPr>
+          <w:p>
+            <w:pPr>
+              <w:jc w:val="center"/>
+              <w:rPr>
+                <w:lang w:val="pt-BR"/>
+              </w:rPr>
+            </w:pPr>
+            <w:r>
+              <w:rPr>
+                <w:lang w:val="pt-BR"/>
+              </w:rPr>
+              <w:t>Yes</w:t>
+            </w:r>
+          </w:p>
+        </w:tc>
+        <w:tc>
+          <w:tcPr>
+            <w:tcW w:w="1224" w:type="dxa"/>
+          </w:tcPr>
+          <w:p>
+            <w:pPr>
+              <w:jc w:val="center"/>
+              <w:rPr>
+                <w:lang w:val="pt-BR"/>
+              </w:rPr>
+            </w:pPr>
+            <w:r>
+              <w:rPr>
+                <w:lang w:val="pt-BR"/>
+              </w:rPr>
+              <w:t>Yes</w:t>
+            </w:r>
+          </w:p>
+        </w:tc>
+      </w:tr>
+      <w:tr>
+        <w:tc>
+          <w:tcPr>
+            <w:tcW w:w="4957" w:type="dxa"/>
+            <w:vMerge/>
+            <w:tcBorders>
+              <w:left w:val="nil"/>
+              <w:bottom w:val="nil"/>
+            </w:tcBorders>
+          </w:tcPr>
+          <w:p>
+            <w:pPr>
+              <w:jc w:val="center"/>
+              <w:rPr>
+                <w:lang w:val="pt-BR"/>
+              </w:rPr>
+            </w:pPr>
+          </w:p>
+        </w:tc>
+        <w:tc>
+          <w:tcPr>
+            <w:tcW w:w="1559" w:type="dxa"/>
+          </w:tcPr>
+          <w:p>
+            <w:pPr>
+              <w:jc w:val="center"/>
+              <w:rPr>
+                <w:lang w:val="pt-BR"/>
+              </w:rPr>
+            </w:pPr>
+            <w:r>
+              <w:rPr>
+                <w:lang w:val="pt-BR"/>
+              </w:rPr>
+              <w:t>JMU00MYC</w:t>
+            </w:r>
+          </w:p>
+        </w:tc>
+        <w:tc>
+          <w:tcPr>
+            <w:tcW w:w="1276" w:type="dxa"/>
+          </w:tcPr>
+          <w:p>
+            <w:pPr>
+              <w:jc w:val="center"/>
+              <w:rPr>
+                <w:lang w:val="pt-BR"/>
+              </w:rPr>
+            </w:pPr>
+            <w:r>
+              <w:rPr>
+                <w:lang w:val="pt-BR"/>
+              </w:rPr>
+              <w:t>Yes</w:t>
+            </w:r>
+          </w:p>
+        </w:tc>
+        <w:tc>
+          <w:tcPr>
+            <w:tcW w:w="1224" w:type="dxa"/>
+          </w:tcPr>
+          <w:p>
+            <w:pPr>
+              <w:jc w:val="center"/>
+              <w:rPr>
+                <w:lang w:val="pt-BR"/>
+              </w:rPr>
+            </w:pPr>
+            <w:r>
+              <w:rPr>
+                <w:lang w:val="pt-BR"/>
+              </w:rPr>
+              <w:t>No</w:t>
+            </w:r>
+          </w:p>
+        </w:tc>
+      </w:tr>
+      <w:tr>
+        <w:tc>
+          <w:tcPr>
+            <w:tcW w:w="4957" w:type="dxa"/>
+            <w:vMerge/>
+            <w:tcBorders>
+              <w:left w:val="nil"/>
+              <w:bottom w:val="nil"/>
+            </w:tcBorders>
+          </w:tcPr>
+          <w:p>
+            <w:pPr>
+              <w:jc w:val="center"/>
+              <w:rPr>
+                <w:lang w:val="pt-BR"/>
+              </w:rPr>
+            </w:pPr>
+          </w:p>
+        </w:tc>
+        <w:tc>
+          <w:tcPr>
+            <w:tcW w:w="1559" w:type="dxa"/>
+          </w:tcPr>
+          <w:p>
+            <w:pPr>
+              <w:jc w:val="center"/>
+              <w:rPr>
+                <w:lang w:val="pt-BR"/>
+              </w:rPr>
+            </w:pPr>
+            <w:r>
+              <w:rPr>
+                <w:lang w:val="pt-BR"/>
+              </w:rPr>
+              <w:t>JMU00MZY</w:t>
+            </w:r>
+          </w:p>
+        </w:tc>
+        <w:tc>
+          <w:tcPr>
+            <w:tcW w:w="1276" w:type="dxa"/>
+          </w:tcPr>
+          <w:p>
+            <w:pPr>
+              <w:jc w:val="center"/>
+              <w:rPr>
+                <w:lang w:val="pt-BR"/>
+              </w:rPr>
+            </w:pPr>
+            <w:r>
+              <w:rPr>
+                <w:lang w:val="pt-BR"/>
+              </w:rPr>
+              <w:t>Yes</w:t>
+            </w:r>
+          </w:p>
+        </w:tc>
+        <w:tc>
+          <w:tcPr>
+            <w:tcW w:w="1224" w:type="dxa"/>
+          </w:tcPr>
+          <w:p>
+            <w:pPr>
+              <w:jc w:val="center"/>
+              <w:rPr>
+                <w:lang w:val="pt-BR"/>
+              </w:rPr>
+            </w:pPr>
+            <w:r>
+              <w:rPr>
+                <w:lang w:val="pt-BR"/>
+              </w:rPr>
+              <w:t>No</w:t>
+            </w:r>
+          </w:p>
+        </w:tc>
+      </w:tr>
+      <w:tr>
+        <w:tc>
+          <w:tcPr>
+            <w:tcW w:w="4957" w:type="dxa"/>
+            <w:vMerge/>
+            <w:tcBorders>
+              <w:left w:val="nil"/>
+              <w:bottom w:val="nil"/>
+            </w:tcBorders>
+          </w:tcPr>
+          <w:p>
+            <w:pPr>
+              <w:jc w:val="center"/>
+              <w:rPr>
+                <w:lang w:val="pt-BR"/>
+              </w:rPr>
+            </w:pPr>
+          </w:p>
+        </w:tc>
+        <w:tc>
+          <w:tcPr>
+            <w:tcW w:w="1559" w:type="dxa"/>
+          </w:tcPr>
+          <w:p>
+            <w:pPr>
+              <w:jc w:val="center"/>
+              <w:rPr>
+                <w:lang w:val="pt-BR"/>
+              </w:rPr>
+            </w:pPr>
+            <w:r>
+              <w:rPr>
+                <w:lang w:val="pt-BR"/>
+              </w:rPr>
+              <w:t>JMU00MZW</w:t>
+            </w:r>
+          </w:p>
+        </w:tc>
+        <w:tc>
+          <w:tcPr>
+            <w:tcW w:w="1276" w:type="dxa"/>
+          </w:tcPr>
+          <w:p>
+            <w:pPr>
+              <w:jc w:val="center"/>
+              <w:rPr>
+                <w:lang w:val="pt-BR"/>
+              </w:rPr>
+            </w:pPr>
+            <w:r>
+              <w:rPr>
+                <w:lang w:val="pt-BR"/>
+              </w:rPr>
+              <w:t>Yes</w:t>
+            </w:r>
+          </w:p>
+        </w:tc>
+        <w:tc>
+          <w:tcPr>
+            <w:tcW w:w="1224" w:type="dxa"/>
+          </w:tcPr>
+          <w:p>
+            <w:pPr>
+              <w:jc w:val="center"/>
+              <w:rPr>
+                <w:lang w:val="pt-BR"/>
+              </w:rPr>
+            </w:pPr>
+            <w:r>
+              <w:rPr>
+                <w:lang w:val="pt-BR"/>
+              </w:rPr>
+              <w:t>No</w:t>
+            </w:r>
+          </w:p>
+        </w:tc>
+      </w:tr>
+      <w:tr>
+        <w:tc>
+          <w:tcPr>
+            <w:tcW w:w="4957" w:type="dxa"/>
+            <w:vMerge/>
+            <w:tcBorders>
+              <w:left w:val="nil"/>
+              <w:bottom w:val="nil"/>
+            </w:tcBorders>
+          </w:tcPr>
+          <w:p>
+            <w:pPr>
+              <w:jc w:val="center"/>
+              <w:rPr>
+                <w:lang w:val="pt-BR"/>
+              </w:rPr>
+            </w:pPr>
+          </w:p>
+        </w:tc>
+        <w:tc>
+          <w:tcPr>
+            <w:tcW w:w="1559" w:type="dxa"/>
+          </w:tcPr>
+          <w:p>
+            <w:pPr>
+              <w:jc w:val="center"/>
+              <w:rPr>
+                <w:lang w:val="pt-BR"/>
+              </w:rPr>
+            </w:pPr>
+            <w:r>
+              <w:rPr>
+                <w:lang w:val="pt-BR"/>
+              </w:rPr>
+              <w:t>JMU00MZ7</w:t>
+            </w:r>
+          </w:p>
+        </w:tc>
+        <w:tc>
+          <w:tcPr>
+            <w:tcW w:w="1276" w:type="dxa"/>
+          </w:tcPr>
+          <w:p>
+            <w:pPr>
+              <w:jc w:val="center"/>
+              <w:rPr>
+                <w:lang w:val="pt-BR"/>
+              </w:rPr>
+            </w:pPr>
+            <w:r>
+              <w:rPr>
+                <w:lang w:val="pt-BR"/>
+              </w:rPr>
+              <w:t>No</w:t>
+            </w:r>
+          </w:p>
+        </w:tc>
+        <w:tc>
+          <w:tcPr>
+            <w:tcW w:w="1224" w:type="dxa"/>
+          </w:tcPr>
+          <w:p>
+            <w:pPr>
+              <w:jc w:val="center"/>
+              <w:rPr>
+                <w:lang w:val="pt-BR"/>
+              </w:rPr>
+            </w:pPr>
+            <w:r>
+              <w:rPr>
+                <w:lang w:val="pt-BR"/>
+              </w:rPr>
+              <w:t>No</w:t>
+            </w:r>
+          </w:p>
+        </w:tc>
+      </w:tr>
+      <w:tr>
+        <w:tc>
+          <w:tcPr>
+            <w:tcW w:w="4957" w:type="dxa"/>
+            <w:vMerge/>
+            <w:tcBorders>
+              <w:left w:val="nil"/>
+              <w:bottom w:val="nil"/>
+            </w:tcBorders>
+          </w:tcPr>
+          <w:p>
+            <w:pPr>
+              <w:jc w:val="center"/>
+              <w:rPr>
+                <w:lang w:val="pt-BR"/>
+              </w:rPr>
+            </w:pPr>
+          </w:p>
+        </w:tc>
+        <w:tc>
+          <w:tcPr>
+            <w:tcW w:w="1559" w:type="dxa"/>
+          </w:tcPr>
+          <w:p>
+            <w:pPr>
+              <w:jc w:val="center"/>
+              <w:rPr>
+                <w:lang w:val="pt-BR"/>
+              </w:rPr>
+            </w:pPr>
+            <w:r>
+              <w:rPr>
+                <w:lang w:val="pt-BR"/>
+              </w:rPr>
+              <w:t>JMU00MYH</w:t>
+            </w:r>
+          </w:p>
+        </w:tc>
+        <w:tc>
+          <w:tcPr>
+            <w:tcW w:w="1276" w:type="dxa"/>
+          </w:tcPr>
+          <w:p>
+            <w:pPr>
+              <w:jc w:val="center"/>
+              <w:rPr>
+                <w:lang w:val="pt-BR"/>
+              </w:rPr>
+            </w:pPr>
+            <w:r>
+              <w:rPr>
+                <w:lang w:val="pt-BR"/>
+              </w:rPr>
+              <w:t>No</w:t>
+            </w:r>
+          </w:p>
+        </w:tc>
+        <w:tc>
+          <w:tcPr>
+            <w:tcW w:w="1224" w:type="dxa"/>
+          </w:tcPr>
+          <w:p>
+            <w:pPr>
+              <w:jc w:val="center"/>
+              <w:rPr>
+                <w:lang w:val="pt-BR"/>
+              </w:rPr>
+            </w:pPr>
+            <w:r>
+              <w:rPr>
+                <w:lang w:val="pt-BR"/>
+              </w:rPr>
+              <w:t>No</w:t>
+            </w:r>
+          </w:p>
+        </w:tc>
+      </w:tr>
+      <w:tr>
+        <w:tc>
+          <w:tcPr>
+            <w:tcW w:w="4957" w:type="dxa"/>
+            <w:vMerge/>
+            <w:tcBorders>
+              <w:left w:val="nil"/>
+              <w:bottom w:val="nil"/>
+            </w:tcBorders>
+          </w:tcPr>
+          <w:p>
+            <w:pPr>
+              <w:jc w:val="center"/>
+              <w:rPr>
+                <w:lang w:val="pt-BR"/>
+              </w:rPr>
+            </w:pPr>
+          </w:p>
+        </w:tc>
+        <w:tc>
+          <w:tcPr>
+            <w:tcW w:w="1559" w:type="dxa"/>
+          </w:tcPr>
+          <w:p>
+            <w:pPr>
+              <w:jc w:val="center"/>
+              <w:rPr>
+                <w:lang w:val="pt-BR"/>
+              </w:rPr>
+            </w:pPr>
+            <w:r>
+              <w:rPr>
+                <w:lang w:val="pt-BR"/>
+              </w:rPr>
+              <w:t>JMU00MYF</w:t>
+            </w:r>
+          </w:p>
+        </w:tc>
+        <w:tc>
+          <w:tcPr>
+            <w:tcW w:w="1276" w:type="dxa"/>
+          </w:tcPr>
+          <w:p>
+            <w:pPr>
+              <w:jc w:val="center"/>
+              <w:rPr>
+                <w:lang w:val="pt-BR"/>
+              </w:rPr>
+            </w:pPr>
+            <w:r>
+              <w:rPr>
+                <w:lang w:val="pt-BR"/>
+              </w:rPr>
+              <w:t>No</w:t>
+            </w:r>
+          </w:p>
+        </w:tc>
+        <w:tc>
+          <w:tcPr>
+            <w:tcW w:w="1224" w:type="dxa"/>
+          </w:tcPr>
+          <w:p>
+            <w:pPr>
+              <w:jc w:val="center"/>
+              <w:rPr>
+                <w:lang w:val="pt-BR"/>
+              </w:rPr>
+            </w:pPr>
+            <w:r>
+              <w:rPr>
+                <w:lang w:val="pt-BR"/>
+              </w:rPr>
+              <w:t>No</w:t>
+            </w:r>
+          </w:p>
+        </w:tc>
+      </w:tr>
+      <w:tr>
+        <w:tc>
+          <w:tcPr>
+            <w:tcW w:w="4957" w:type="dxa"/>
+            <w:vMerge/>
+            <w:tcBorders>
+              <w:left w:val="nil"/>
+              <w:bottom w:val="nil"/>
+            </w:tcBorders>
+          </w:tcPr>
+          <w:p>
+            <w:pPr>
+              <w:jc w:val="center"/>
+              <w:rPr>
+                <w:lang w:val="pt-BR"/>
+              </w:rPr>
+            </w:pPr>
+          </w:p>
+        </w:tc>
+        <w:tc>
+          <w:tcPr>
+            <w:tcW w:w="1559" w:type="dxa"/>
+          </w:tcPr>
+          <w:p>
+            <w:pPr>
+              <w:jc w:val="center"/>
+              <w:rPr>
+                <w:lang w:val="pt-BR"/>
+              </w:rPr>
+            </w:pPr>
+            <w:r>
+              <w:rPr>
+                <w:lang w:val="pt-BR"/>
+              </w:rPr>
+              <w:t>JMU00MZT</w:t>
+            </w:r>
+          </w:p>
+        </w:tc>
+        <w:tc>
+          <w:tcPr>
+            <w:tcW w:w="1276" w:type="dxa"/>
+          </w:tcPr>
+          <w:p>
+            <w:pPr>
+              <w:jc w:val="center"/>
+              <w:rPr>
+                <w:lang w:val="pt-BR"/>
+              </w:rPr>
+            </w:pPr>
+            <w:r>
+              <w:rPr>
+                <w:lang w:val="pt-BR"/>
+              </w:rPr>
+              <w:t>No</w:t>
+            </w:r>
+          </w:p>
+        </w:tc>
+        <w:tc>
+          <w:tcPr>
+            <w:tcW w:w="1224" w:type="dxa"/>
+          </w:tcPr>
+          <w:p>
+            <w:pPr>
+              <w:jc w:val="center"/>
+              <w:rPr>
+                <w:lang w:val="pt-BR"/>
+              </w:rPr>
+            </w:pPr>
+            <w:r>
+              <w:rPr>
+                <w:lang w:val="pt-BR"/>
+              </w:rPr>
+              <w:t>No</w:t>
+            </w:r>
+          </w:p>
+        </w:tc>
+      </w:tr>
+    </w:tbl>
+    <w:p>
+      <w:pPr>
+        <w:rPr>
+          <w:rFonts w:eastAsiaTheme="majorEastAsia" w:cstheme="minorHAnsi"/>
+          <w:b/>
+          <w:bCs/>
+          <w:color w:val="2F5496" w:themeColor="accent1" w:themeShade="BF"/>
+          <w:lang w:val="pt-BR"/>
+        </w:rPr>
+      </w:pPr>
+      <w:r>
+        <w:rPr>
+          <w:lang w:val="pt-BR"/>
+        </w:rPr>
+        <w:br w:type="page"/>
+      </w:r>
+    </w:p>
+    <w:p>
+      <w:pPr>
+        <w:pStyle w:val="Heading2"/>
+      </w:pPr>
+      <w:r>
         <w:lastRenderedPageBreak/>
         <w:t>Appendix</w:t>
       </w:r>
@@ -5700,30 +7379,66 @@
           <w:b/>
           <w:bCs/>
         </w:rPr>
-        <w:t>Input Folder</w:t>
-      </w:r>
-      <w:r>
-        <w:t>}\{</w:t>
-      </w:r>
+        <w:t xml:space="preserve">Input </w:t>
+      </w:r>
+      <w:proofErr w:type="gramStart"/>
       <w:r>
         <w:rPr>
           <w:b/>
           <w:bCs/>
         </w:rPr>
-        <w:t>11 SERIES</w:t>
-      </w:r>
-      <w:r>
-        <w:t>}_{</w:t>
+        <w:t>Folder</w:t>
+      </w:r>
+      <w:r>
+        <w:t>}\</w:t>
+      </w:r>
+      <w:proofErr w:type="gramEnd"/>
+      <w:r>
+        <w:t>{</w:t>
       </w:r>
       <w:r>
         <w:rPr>
           <w:b/>
           <w:bCs/>
         </w:rPr>
-        <w:t>DA START NUMBER</w:t>
-      </w:r>
-      <w:r>
-        <w:t xml:space="preserve">}__.xml </w:t>
+        <w:t xml:space="preserve">11 </w:t>
+      </w:r>
+      <w:proofErr w:type="gramStart"/>
+      <w:r>
+        <w:rPr>
+          <w:b/>
+          <w:bCs/>
+        </w:rPr>
+        <w:t>SERIES</w:t>
+      </w:r>
+      <w:r>
+        <w:t>}_</w:t>
+      </w:r>
+      <w:proofErr w:type="gramEnd"/>
+      <w:r>
+        <w:t>{</w:t>
+      </w:r>
+      <w:r>
+        <w:rPr>
+          <w:b/>
+          <w:bCs/>
+        </w:rPr>
+        <w:t xml:space="preserve">DA START </w:t>
+      </w:r>
+      <w:proofErr w:type="gramStart"/>
+      <w:r>
+        <w:rPr>
+          <w:b/>
+          <w:bCs/>
+        </w:rPr>
+        <w:t>NUMBER</w:t>
+      </w:r>
+      <w:r>
+        <w:t>}__.xml</w:t>
+      </w:r>
+      <w:proofErr w:type="gramEnd"/>
+      <w:r>
+        <w:t xml:space="preserve"> </w:t>
       </w:r>
     </w:p>
     <w:p>
@@ -5734,11 +7449,16 @@
         <w:t xml:space="preserve">Input folder using Map Drive is accessibility must be provided by local IT security policy. Otherwise use the full </w:t>
       </w:r>
       <w:r>
-        <w:t>Universal Naming Convention</w:t>
+        <w:t xml:space="preserve">Universal Naming </w:t>
+      </w:r>
+      <w:proofErr w:type="gramStart"/>
+      <w:r>
+        <w:t>Convention</w:t>
       </w:r>
       <w:r>
         <w:t>(</w:t>
       </w:r>
+      <w:proofErr w:type="gramEnd"/>
       <w:r>
         <w:t>UNC</w:t>
       </w:r>
@@ -5832,11 +7552,20 @@
           <w:b/>
           <w:bCs/>
         </w:rPr>
-        <w:t>Input Folder</w:t>
+        <w:t xml:space="preserve">Input </w:t>
+      </w:r>
+      <w:proofErr w:type="gramStart"/>
+      <w:r>
+        <w:rPr>
+          <w:b/>
+          <w:bCs/>
+        </w:rPr>
+        <w:t>Folder</w:t>
       </w:r>
       <w:r>
         <w:t>}\</w:t>
       </w:r>
+      <w:proofErr w:type="gramEnd"/>
       <w:r>
         <w:t>11108864_L15NSWDL4GWCSSRM3.PMN4P1A535K2M2700__.xml</w:t>
       </w:r>
@@ -5885,7 +7614,7 @@
                     <pic:cNvPicPr/>
                   </pic:nvPicPr>
                   <pic:blipFill>
-                    <a:blip r:embed="rId11"/>
+                    <a:blip r:embed="rId13"/>
                     <a:stretch>
                       <a:fillRect/>
                     </a:stretch>
@@ -5925,7 +7654,73 @@
           <w:sz w:val="14"/>
           <w:szCs w:val="14"/>
         </w:rPr>
-        <w:t>&lt;SteeringSettings xmlns:xsi="http://www.w3.org/2001/XMLSchema-instance" xmlns:xsd="http://www.w3.org/2001/XMLSchema" xmlns="http://www.osram-os.com/steering/config" ProductName="Demon Poseidon BREE 3000K"&gt;</w:t>
+        <w:t>&lt;</w:t>
+      </w:r>
+      <w:proofErr w:type="spellStart"/>
+      <w:r>
+        <w:rPr>
+          <w:sz w:val="14"/>
+          <w:szCs w:val="14"/>
+        </w:rPr>
+        <w:t>SteeringSettings</w:t>
+      </w:r>
+      <w:proofErr w:type="spellEnd"/>
+      <w:r>
+        <w:rPr>
+          <w:sz w:val="14"/>
+          <w:szCs w:val="14"/>
+        </w:rPr>
+        <w:t xml:space="preserve"> </w:t>
+      </w:r>
+      <w:proofErr w:type="spellStart"/>
+      <w:proofErr w:type="gramStart"/>
+      <w:r>
+        <w:rPr>
+          <w:sz w:val="14"/>
+          <w:szCs w:val="14"/>
+        </w:rPr>
+        <w:t>xmlns:xsi</w:t>
+      </w:r>
+      <w:proofErr w:type="spellEnd"/>
+      <w:proofErr w:type="gramEnd"/>
+      <w:r>
+        <w:rPr>
+          <w:sz w:val="14"/>
+          <w:szCs w:val="14"/>
+        </w:rPr>
+        <w:t xml:space="preserve">="http://www.w3.org/2001/XMLSchema-instance" </w:t>
+      </w:r>
+      <w:proofErr w:type="spellStart"/>
+      <w:r>
+        <w:rPr>
+          <w:sz w:val="14"/>
+          <w:szCs w:val="14"/>
+        </w:rPr>
+        <w:t>xmlns:xsd</w:t>
+      </w:r>
+      <w:proofErr w:type="spellEnd"/>
+      <w:r>
+        <w:rPr>
+          <w:sz w:val="14"/>
+          <w:szCs w:val="14"/>
+        </w:rPr>
+        <w:t xml:space="preserve">="http://www.w3.org/2001/XMLSchema" </w:t>
+      </w:r>
+      <w:proofErr w:type="spellStart"/>
+      <w:r>
+        <w:rPr>
+          <w:sz w:val="14"/>
+          <w:szCs w:val="14"/>
+        </w:rPr>
+        <w:t>xmlns</w:t>
+      </w:r>
+      <w:proofErr w:type="spellEnd"/>
+      <w:r>
+        <w:rPr>
+          <w:sz w:val="14"/>
+          <w:szCs w:val="14"/>
+        </w:rPr>
+        <w:t>="http://www.osram-os.com/steering/config" ProductName="Demon Poseidon BREE 3000K"&gt;</w:t>
       </w:r>
     </w:p>
     <w:p>
@@ -5949,7 +7744,7 @@
         <w:tab/>
         <w:t>&lt;LogFileLocation&gt;</w:t>
       </w:r>
-      <w:hyperlink r:id="rId12" w:history="1">
+      <w:hyperlink r:id="rId14" w:history="1">
         <w:r>
           <w:rPr>
             <w:rStyle w:val="Hyperlink"/>
@@ -5986,7 +7781,55 @@
           <w:szCs w:val="14"/>
         </w:rPr>
         <w:tab/>
-        <w:t>&lt;PanelSize RowMax="28" ColMax="28"/&gt;</w:t>
+        <w:t>&lt;</w:t>
+      </w:r>
+      <w:proofErr w:type="spellStart"/>
+      <w:r>
+        <w:rPr>
+          <w:sz w:val="14"/>
+          <w:szCs w:val="14"/>
+        </w:rPr>
+        <w:t>PanelSize</w:t>
+      </w:r>
+      <w:proofErr w:type="spellEnd"/>
+      <w:r>
+        <w:rPr>
+          <w:sz w:val="14"/>
+          <w:szCs w:val="14"/>
+        </w:rPr>
+        <w:t xml:space="preserve"> </w:t>
+      </w:r>
+      <w:proofErr w:type="spellStart"/>
+      <w:r>
+        <w:rPr>
+          <w:sz w:val="14"/>
+          <w:szCs w:val="14"/>
+        </w:rPr>
+        <w:t>RowMax</w:t>
+      </w:r>
+      <w:proofErr w:type="spellEnd"/>
+      <w:r>
+        <w:rPr>
+          <w:sz w:val="14"/>
+          <w:szCs w:val="14"/>
+        </w:rPr>
+        <w:t xml:space="preserve">="28" </w:t>
+      </w:r>
+      <w:proofErr w:type="spellStart"/>
+      <w:r>
+        <w:rPr>
+          <w:sz w:val="14"/>
+          <w:szCs w:val="14"/>
+        </w:rPr>
+        <w:t>ColMax</w:t>
+      </w:r>
+      <w:proofErr w:type="spellEnd"/>
+      <w:r>
+        <w:rPr>
+          <w:sz w:val="14"/>
+          <w:szCs w:val="14"/>
+        </w:rPr>
+        <w:t>="28"/&gt;</w:t>
       </w:r>
     </w:p>
     <w:p>
@@ -6008,7 +7851,103 @@
           <w:szCs w:val="14"/>
         </w:rPr>
         <w:tab/>
-        <w:t>&lt;TargetSettings InitialDispenserSetting="0.8" ColorSpace="CIE2DegreeCxCy" TargetCxCyDistance="0.4" TargetPathAngle="22"&gt; &lt;/TargetSettings&gt;</w:t>
+        <w:t>&lt;</w:t>
+      </w:r>
+      <w:proofErr w:type="spellStart"/>
+      <w:r>
+        <w:rPr>
+          <w:sz w:val="14"/>
+          <w:szCs w:val="14"/>
+        </w:rPr>
+        <w:t>TargetSettings</w:t>
+      </w:r>
+      <w:proofErr w:type="spellEnd"/>
+      <w:r>
+        <w:rPr>
+          <w:sz w:val="14"/>
+          <w:szCs w:val="14"/>
+        </w:rPr>
+        <w:t xml:space="preserve"> </w:t>
+      </w:r>
+      <w:proofErr w:type="spellStart"/>
+      <w:r>
+        <w:rPr>
+          <w:sz w:val="14"/>
+          <w:szCs w:val="14"/>
+        </w:rPr>
+        <w:t>InitialDispenserSetting</w:t>
+      </w:r>
+      <w:proofErr w:type="spellEnd"/>
+      <w:r>
+        <w:rPr>
+          <w:sz w:val="14"/>
+          <w:szCs w:val="14"/>
+        </w:rPr>
+        <w:t xml:space="preserve">="0.8" </w:t>
+      </w:r>
+      <w:proofErr w:type="spellStart"/>
+      <w:r>
+        <w:rPr>
+          <w:sz w:val="14"/>
+          <w:szCs w:val="14"/>
+        </w:rPr>
+        <w:t>ColorSpace</w:t>
+      </w:r>
+      <w:proofErr w:type="spellEnd"/>
+      <w:r>
+        <w:rPr>
+          <w:sz w:val="14"/>
+          <w:szCs w:val="14"/>
+        </w:rPr>
+        <w:t xml:space="preserve">="CIE2DegreeCxCy" </w:t>
+      </w:r>
+      <w:proofErr w:type="spellStart"/>
+      <w:r>
+        <w:rPr>
+          <w:sz w:val="14"/>
+          <w:szCs w:val="14"/>
+        </w:rPr>
+        <w:t>TargetCxCyDistance</w:t>
+      </w:r>
+      <w:proofErr w:type="spellEnd"/>
+      <w:r>
+        <w:rPr>
+          <w:sz w:val="14"/>
+          <w:szCs w:val="14"/>
+        </w:rPr>
+        <w:t xml:space="preserve">="0.4" </w:t>
+      </w:r>
+      <w:proofErr w:type="spellStart"/>
+      <w:r>
+        <w:rPr>
+          <w:sz w:val="14"/>
+          <w:szCs w:val="14"/>
+        </w:rPr>
+        <w:t>TargetPathAngle</w:t>
+      </w:r>
+      <w:proofErr w:type="spellEnd"/>
+      <w:r>
+        <w:rPr>
+          <w:sz w:val="14"/>
+          <w:szCs w:val="14"/>
+        </w:rPr>
+        <w:t>="22"&gt; &lt;/</w:t>
+      </w:r>
+      <w:proofErr w:type="spellStart"/>
+      <w:r>
+        <w:rPr>
+          <w:sz w:val="14"/>
+          <w:szCs w:val="14"/>
+        </w:rPr>
+        <w:t>TargetSettings</w:t>
+      </w:r>
+      <w:proofErr w:type="spellEnd"/>
+      <w:r>
+        <w:rPr>
+          <w:sz w:val="14"/>
+          <w:szCs w:val="14"/>
+        </w:rPr>
+        <w:t>&gt;</w:t>
       </w:r>
     </w:p>
     <w:p>
@@ -6030,7 +7969,87 @@
           <w:szCs w:val="14"/>
         </w:rPr>
         <w:tab/>
-        <w:t>&lt;ControllerSettings ControllerModule="ComixBasedController" PathLengthOffset="0.01" FloatingLength="2"&gt;</w:t>
+        <w:t>&lt;</w:t>
+      </w:r>
+      <w:proofErr w:type="spellStart"/>
+      <w:r>
+        <w:rPr>
+          <w:sz w:val="14"/>
+          <w:szCs w:val="14"/>
+        </w:rPr>
+        <w:t>ControllerSettings</w:t>
+      </w:r>
+      <w:proofErr w:type="spellEnd"/>
+      <w:r>
+        <w:rPr>
+          <w:sz w:val="14"/>
+          <w:szCs w:val="14"/>
+        </w:rPr>
+        <w:t xml:space="preserve"> </w:t>
+      </w:r>
+      <w:proofErr w:type="spellStart"/>
+      <w:r>
+        <w:rPr>
+          <w:sz w:val="14"/>
+          <w:szCs w:val="14"/>
+        </w:rPr>
+        <w:t>ControllerModule</w:t>
+      </w:r>
+      <w:proofErr w:type="spellEnd"/>
+      <w:r>
+        <w:rPr>
+          <w:sz w:val="14"/>
+          <w:szCs w:val="14"/>
+        </w:rPr>
+        <w:t>="</w:t>
+      </w:r>
+      <w:proofErr w:type="spellStart"/>
+      <w:r>
+        <w:rPr>
+          <w:sz w:val="14"/>
+          <w:szCs w:val="14"/>
+        </w:rPr>
+        <w:t>ComixBasedController</w:t>
+      </w:r>
+      <w:proofErr w:type="spellEnd"/>
+      <w:r>
+        <w:rPr>
+          <w:sz w:val="14"/>
+          <w:szCs w:val="14"/>
+        </w:rPr>
+        <w:t xml:space="preserve">" </w:t>
+      </w:r>
+      <w:proofErr w:type="spellStart"/>
+      <w:r>
+        <w:rPr>
+          <w:sz w:val="14"/>
+          <w:szCs w:val="14"/>
+        </w:rPr>
+        <w:t>PathLengthOffset</w:t>
+      </w:r>
+      <w:proofErr w:type="spellEnd"/>
+      <w:r>
+        <w:rPr>
+          <w:sz w:val="14"/>
+          <w:szCs w:val="14"/>
+        </w:rPr>
+        <w:t xml:space="preserve">="0.01" </w:t>
+      </w:r>
+      <w:proofErr w:type="spellStart"/>
+      <w:r>
+        <w:rPr>
+          <w:sz w:val="14"/>
+          <w:szCs w:val="14"/>
+        </w:rPr>
+        <w:t>FloatingLength</w:t>
+      </w:r>
+      <w:proofErr w:type="spellEnd"/>
+      <w:r>
+        <w:rPr>
+          <w:sz w:val="14"/>
+          <w:szCs w:val="14"/>
+        </w:rPr>
+        <w:t>="2"&gt;</w:t>
       </w:r>
     </w:p>
     <w:p>
@@ -6086,7 +8105,39 @@
           <w:szCs w:val="14"/>
         </w:rPr>
         <w:tab/>
-        <w:t>&lt;Converter Name="QL905" InitialWeightPercent="3" Group="1" AllowVariation="true"/&gt;</w:t>
+        <w:t xml:space="preserve">&lt;Converter Name="QL905" </w:t>
+      </w:r>
+      <w:proofErr w:type="spellStart"/>
+      <w:r>
+        <w:rPr>
+          <w:sz w:val="14"/>
+          <w:szCs w:val="14"/>
+        </w:rPr>
+        <w:t>InitialWeightPercent</w:t>
+      </w:r>
+      <w:proofErr w:type="spellEnd"/>
+      <w:r>
+        <w:rPr>
+          <w:sz w:val="14"/>
+          <w:szCs w:val="14"/>
+        </w:rPr>
+        <w:t xml:space="preserve">="3" Group="1" </w:t>
+      </w:r>
+      <w:proofErr w:type="spellStart"/>
+      <w:r>
+        <w:rPr>
+          <w:sz w:val="14"/>
+          <w:szCs w:val="14"/>
+        </w:rPr>
+        <w:t>AllowVariation</w:t>
+      </w:r>
+      <w:proofErr w:type="spellEnd"/>
+      <w:r>
+        <w:rPr>
+          <w:sz w:val="14"/>
+          <w:szCs w:val="14"/>
+        </w:rPr>
+        <w:t>="true"/&gt;</w:t>
       </w:r>
     </w:p>
     <w:p>
@@ -6114,7 +8165,39 @@
           <w:szCs w:val="14"/>
         </w:rPr>
         <w:tab/>
-        <w:t>&lt;Converter Name="QL904" InitialWeightPercent="3" Group="1" AllowVariation="true"/&gt;</w:t>
+        <w:t xml:space="preserve">&lt;Converter Name="QL904" </w:t>
+      </w:r>
+      <w:proofErr w:type="spellStart"/>
+      <w:r>
+        <w:rPr>
+          <w:sz w:val="14"/>
+          <w:szCs w:val="14"/>
+        </w:rPr>
+        <w:t>InitialWeightPercent</w:t>
+      </w:r>
+      <w:proofErr w:type="spellEnd"/>
+      <w:r>
+        <w:rPr>
+          <w:sz w:val="14"/>
+          <w:szCs w:val="14"/>
+        </w:rPr>
+        <w:t xml:space="preserve">="3" Group="1" </w:t>
+      </w:r>
+      <w:proofErr w:type="spellStart"/>
+      <w:r>
+        <w:rPr>
+          <w:sz w:val="14"/>
+          <w:szCs w:val="14"/>
+        </w:rPr>
+        <w:t>AllowVariation</w:t>
+      </w:r>
+      <w:proofErr w:type="spellEnd"/>
+      <w:r>
+        <w:rPr>
+          <w:sz w:val="14"/>
+          <w:szCs w:val="14"/>
+        </w:rPr>
+        <w:t>="true"/&gt;</w:t>
       </w:r>
     </w:p>
     <w:p>
@@ -6142,7 +8225,39 @@
           <w:szCs w:val="14"/>
         </w:rPr>
         <w:tab/>
-        <w:t>&lt;Converter Name="L167" InitialWeightPercent="3" Group="2" AllowVariation="true"/&gt;</w:t>
+        <w:t xml:space="preserve">&lt;Converter Name="L167" </w:t>
+      </w:r>
+      <w:proofErr w:type="spellStart"/>
+      <w:r>
+        <w:rPr>
+          <w:sz w:val="14"/>
+          <w:szCs w:val="14"/>
+        </w:rPr>
+        <w:t>InitialWeightPercent</w:t>
+      </w:r>
+      <w:proofErr w:type="spellEnd"/>
+      <w:r>
+        <w:rPr>
+          <w:sz w:val="14"/>
+          <w:szCs w:val="14"/>
+        </w:rPr>
+        <w:t xml:space="preserve">="3" Group="2" </w:t>
+      </w:r>
+      <w:proofErr w:type="spellStart"/>
+      <w:r>
+        <w:rPr>
+          <w:sz w:val="14"/>
+          <w:szCs w:val="14"/>
+        </w:rPr>
+        <w:t>AllowVariation</w:t>
+      </w:r>
+      <w:proofErr w:type="spellEnd"/>
+      <w:r>
+        <w:rPr>
+          <w:sz w:val="14"/>
+          <w:szCs w:val="14"/>
+        </w:rPr>
+        <w:t>="true"/&gt;</w:t>
       </w:r>
     </w:p>
     <w:p>
@@ -6192,7 +8307,23 @@
           <w:szCs w:val="14"/>
         </w:rPr>
         <w:tab/>
-        <w:t>&lt;/ControllerSettings&gt;</w:t>
+        <w:t>&lt;/</w:t>
+      </w:r>
+      <w:proofErr w:type="spellStart"/>
+      <w:r>
+        <w:rPr>
+          <w:sz w:val="14"/>
+          <w:szCs w:val="14"/>
+        </w:rPr>
+        <w:t>ControllerSettings</w:t>
+      </w:r>
+      <w:proofErr w:type="spellEnd"/>
+      <w:r>
+        <w:rPr>
+          <w:sz w:val="14"/>
+          <w:szCs w:val="14"/>
+        </w:rPr>
+        <w:t>&gt;</w:t>
       </w:r>
     </w:p>
     <w:p>
@@ -6209,7 +8340,23 @@
           <w:sz w:val="14"/>
           <w:szCs w:val="14"/>
         </w:rPr>
-        <w:t>&lt;/SteeringSettings&gt;</w:t>
+        <w:t>&lt;/</w:t>
+      </w:r>
+      <w:proofErr w:type="spellStart"/>
+      <w:r>
+        <w:rPr>
+          <w:sz w:val="14"/>
+          <w:szCs w:val="14"/>
+        </w:rPr>
+        <w:t>SteeringSettings</w:t>
+      </w:r>
+      <w:proofErr w:type="spellEnd"/>
+      <w:r>
+        <w:rPr>
+          <w:sz w:val="14"/>
+          <w:szCs w:val="14"/>
+        </w:rPr>
+        <w:t>&gt;</w:t>
       </w:r>
     </w:p>
     <w:p>
@@ -6257,11 +8404,20 @@
           <w:b/>
           <w:bCs/>
         </w:rPr>
-        <w:t>put Folder</w:t>
+        <w:t xml:space="preserve">put </w:t>
+      </w:r>
+      <w:proofErr w:type="gramStart"/>
+      <w:r>
+        <w:rPr>
+          <w:b/>
+          <w:bCs/>
+        </w:rPr>
+        <w:t>Folder</w:t>
       </w:r>
       <w:r>
         <w:t>}\</w:t>
       </w:r>
+      <w:proofErr w:type="gramEnd"/>
       <w:r>
         <w:t>{Lot Number}.txt</w:t>
       </w:r>
@@ -6292,10 +8448,22 @@
           <w:b/>
           <w:bCs/>
         </w:rPr>
-        <w:t>put Folder</w:t>
-      </w:r>
-      <w:r>
-        <w:t>}\LOTABCD</w:t>
+        <w:t xml:space="preserve">put </w:t>
+      </w:r>
+      <w:proofErr w:type="gramStart"/>
+      <w:r>
+        <w:rPr>
+          <w:b/>
+          <w:bCs/>
+        </w:rPr>
+        <w:t>Folder</w:t>
+      </w:r>
+      <w:r>
+        <w:t>}\</w:t>
+      </w:r>
+      <w:proofErr w:type="gramEnd"/>
+      <w:r>
+        <w:t>LOTABCD</w:t>
       </w:r>
       <w:r>
         <w:t>.txt</w:t>
@@ -6309,10 +8477,18 @@
         <w:t xml:space="preserve">Input folder using Map Drive is accessibility must be provided by local IT security policy. Otherwise use the full </w:t>
       </w:r>
       <w:r>
-        <w:t>Universal Naming Convention</w:t>
-      </w:r>
-      <w:r>
-        <w:t>(UNC) Path for the network folder name.</w:t>
+        <w:t xml:space="preserve">Universal Naming </w:t>
+      </w:r>
+      <w:proofErr w:type="gramStart"/>
+      <w:r>
+        <w:t>Convention</w:t>
+      </w:r>
+      <w:r>
+        <w:t>(</w:t>
+      </w:r>
+      <w:proofErr w:type="gramEnd"/>
+      <w:r>
+        <w:t>UNC) Path for the network folder name.</w:t>
       </w:r>
     </w:p>
     <w:p>
@@ -6350,7 +8526,15 @@
         <w:t xml:space="preserve"> ID,</w:t>
       </w:r>
       <w:r>
-        <w:t xml:space="preserve"> Dispense 1 and Dispense 2 volume semi-colon (;) delimited.</w:t>
+        <w:t xml:space="preserve"> </w:t>
+      </w:r>
+      <w:proofErr w:type="gramStart"/>
+      <w:r>
+        <w:t>Dispense</w:t>
+      </w:r>
+      <w:proofErr w:type="gramEnd"/>
+      <w:r>
+        <w:t xml:space="preserve"> 1 and Dispense 2 volume semi-colon (;) delimited.</w:t>
       </w:r>
     </w:p>
     <w:p>
@@ -6358,8 +8542,13 @@
         <w:spacing w:after="120" w:line="240" w:lineRule="auto"/>
         <w:contextualSpacing/>
       </w:pPr>
-      <w:r>
-        <w:t>Panel;Dispenser1;Dispenser2</w:t>
+      <w:proofErr w:type="gramStart"/>
+      <w:r>
+        <w:t>Panel;Dispenser1;Dispenser</w:t>
+      </w:r>
+      <w:proofErr w:type="gramEnd"/>
+      <w:r>
+        <w:t>2</w:t>
       </w:r>
     </w:p>
     <w:p>
@@ -6374,19 +8563,35 @@
         <w:t>Panel</w:t>
       </w:r>
       <w:r>
-        <w:t xml:space="preserve"> ID 1}</w:t>
+        <w:t xml:space="preserve"> ID 1</w:t>
+      </w:r>
+      <w:proofErr w:type="gramStart"/>
+      <w:r>
+        <w:t>}</w:t>
       </w:r>
       <w:r>
         <w:t>;</w:t>
       </w:r>
       <w:r>
-        <w:t>{Head 1 Volume 1}</w:t>
+        <w:t>{</w:t>
+      </w:r>
+      <w:proofErr w:type="gramEnd"/>
+      <w:r>
+        <w:t>Head 1 Volume 1</w:t>
+      </w:r>
+      <w:proofErr w:type="gramStart"/>
+      <w:r>
+        <w:t>}</w:t>
       </w:r>
       <w:r>
         <w:t>;</w:t>
       </w:r>
       <w:r>
-        <w:t>{Head 2 Volume 2}</w:t>
+        <w:t>{</w:t>
+      </w:r>
+      <w:proofErr w:type="gramEnd"/>
+      <w:r>
+        <w:t>Head 2 Volume 2}</w:t>
       </w:r>
     </w:p>
     <w:p>
@@ -6401,19 +8606,35 @@
         <w:t>Panel</w:t>
       </w:r>
       <w:r>
-        <w:t xml:space="preserve"> ID 2}</w:t>
+        <w:t xml:space="preserve"> ID 2</w:t>
+      </w:r>
+      <w:proofErr w:type="gramStart"/>
+      <w:r>
+        <w:t>}</w:t>
       </w:r>
       <w:r>
         <w:t>;</w:t>
       </w:r>
       <w:r>
-        <w:t>{Head 1 Volume 2}</w:t>
+        <w:t>{</w:t>
+      </w:r>
+      <w:proofErr w:type="gramEnd"/>
+      <w:r>
+        <w:t>Head 1 Volume 2</w:t>
+      </w:r>
+      <w:proofErr w:type="gramStart"/>
+      <w:r>
+        <w:t>}</w:t>
       </w:r>
       <w:r>
         <w:t>;</w:t>
       </w:r>
       <w:r>
-        <w:t>{Head 2 Volume.2}</w:t>
+        <w:t>{</w:t>
+      </w:r>
+      <w:proofErr w:type="gramEnd"/>
+      <w:r>
+        <w:t>Head 2 Volume.2}</w:t>
       </w:r>
     </w:p>
     <w:p>
@@ -6437,19 +8658,43 @@
         <w:t>Panel</w:t>
       </w:r>
       <w:r>
-        <w:t xml:space="preserve"> ID n}</w:t>
+        <w:t xml:space="preserve"> ID n</w:t>
+      </w:r>
+      <w:proofErr w:type="gramStart"/>
+      <w:r>
+        <w:t>}</w:t>
       </w:r>
       <w:r>
         <w:t>;</w:t>
       </w:r>
       <w:r>
-        <w:t>{Head 1 Volume n}</w:t>
+        <w:t>{</w:t>
+      </w:r>
+      <w:proofErr w:type="gramEnd"/>
+      <w:r>
+        <w:t>Head 1 Volume n</w:t>
+      </w:r>
+      <w:proofErr w:type="gramStart"/>
+      <w:r>
+        <w:t>}</w:t>
       </w:r>
       <w:r>
         <w:t>;</w:t>
       </w:r>
       <w:r>
-        <w:t>{Head 2 Volume.n}</w:t>
+        <w:t>{</w:t>
+      </w:r>
+      <w:proofErr w:type="gramEnd"/>
+      <w:r>
+        <w:t xml:space="preserve">Head 2 </w:t>
+      </w:r>
+      <w:proofErr w:type="spellStart"/>
+      <w:r>
+        <w:t>Volume.n</w:t>
+      </w:r>
+      <w:proofErr w:type="spellEnd"/>
+      <w:r>
+        <w:t>}</w:t>
       </w:r>
     </w:p>
     <w:p>
@@ -6492,8 +8737,13 @@
         <w:spacing w:after="120" w:line="240" w:lineRule="auto"/>
         <w:contextualSpacing/>
       </w:pPr>
-      <w:r>
-        <w:t>Panel;Dispenser1;Dispenser2</w:t>
+      <w:proofErr w:type="gramStart"/>
+      <w:r>
+        <w:t>Panel;Dispenser1;Dispenser</w:t>
+      </w:r>
+      <w:proofErr w:type="gramEnd"/>
+      <w:r>
+        <w:t>2</w:t>
       </w:r>
     </w:p>
     <w:p>
@@ -6542,20 +8792,318 @@
         <w:t>JMC1234;1.1200;1.1200</w:t>
       </w:r>
     </w:p>
-    <w:p/>
     <w:p>
       <w:pPr>
         <w:pStyle w:val="Heading3"/>
       </w:pPr>
       <w:r>
-        <w:t>Last Known Settings</w:t>
+        <w:t xml:space="preserve">Sample </w:t>
+      </w:r>
+      <w:r>
+        <w:t>Lo</w:t>
+      </w:r>
+      <w:r>
+        <w:t>t File</w:t>
       </w:r>
     </w:p>
     <w:p>
+      <w:pPr>
+        <w:contextualSpacing/>
+      </w:pPr>
+      <w:r>
+        <w:rPr>
+          <w:b/>
+          <w:bCs/>
+        </w:rPr>
+        <w:t>Filename</w:t>
+      </w:r>
+      <w:r>
+        <w:t xml:space="preserve">: </w:t>
+      </w:r>
+      <w:r>
+        <w:t>{</w:t>
+      </w:r>
+      <w:r>
+        <w:rPr>
+          <w:b/>
+          <w:bCs/>
+        </w:rPr>
+        <w:t>Lo</w:t>
+      </w:r>
+      <w:r>
+        <w:rPr>
+          <w:b/>
+          <w:bCs/>
+        </w:rPr>
+        <w:t xml:space="preserve">t </w:t>
+      </w:r>
+      <w:proofErr w:type="gramStart"/>
+      <w:r>
+        <w:rPr>
+          <w:b/>
+          <w:bCs/>
+        </w:rPr>
+        <w:t>Folder</w:t>
+      </w:r>
+      <w:r>
+        <w:t>}\</w:t>
+      </w:r>
+      <w:proofErr w:type="gramEnd"/>
+      <w:r>
+        <w:t>{Lot Number}.txt</w:t>
+      </w:r>
+    </w:p>
+    <w:p>
+      <w:pPr>
+        <w:contextualSpacing/>
+      </w:pPr>
+      <w:r>
+        <w:rPr>
+          <w:b/>
+          <w:bCs/>
+        </w:rPr>
+        <w:t>Example</w:t>
+      </w:r>
+      <w:r>
+        <w:t>: {</w:t>
+      </w:r>
+      <w:r>
+        <w:rPr>
+          <w:b/>
+          <w:bCs/>
+        </w:rPr>
+        <w:t>Lo</w:t>
+      </w:r>
+      <w:r>
+        <w:rPr>
+          <w:b/>
+          <w:bCs/>
+        </w:rPr>
+        <w:t xml:space="preserve">t </w:t>
+      </w:r>
+      <w:proofErr w:type="gramStart"/>
+      <w:r>
+        <w:rPr>
+          <w:b/>
+          <w:bCs/>
+        </w:rPr>
+        <w:t>Folder</w:t>
+      </w:r>
+      <w:r>
+        <w:t>}\</w:t>
+      </w:r>
+      <w:proofErr w:type="gramEnd"/>
+      <w:r>
+        <w:t>KGG4113</w:t>
+      </w:r>
+      <w:r>
+        <w:t>.txt</w:t>
+      </w:r>
+    </w:p>
+    <w:p>
+      <w:pPr>
+        <w:contextualSpacing/>
+      </w:pPr>
+      <w:r>
+        <w:t>Lot</w:t>
+      </w:r>
+      <w:r>
+        <w:t xml:space="preserve">t folder using Map Drive is accessibility must be provided by local IT security policy. Otherwise use the full </w:t>
+      </w:r>
+      <w:r>
+        <w:t xml:space="preserve">Universal Naming </w:t>
+      </w:r>
+      <w:proofErr w:type="gramStart"/>
+      <w:r>
+        <w:t>Convention</w:t>
+      </w:r>
+      <w:r>
+        <w:t>(</w:t>
+      </w:r>
+      <w:proofErr w:type="gramEnd"/>
+      <w:r>
+        <w:t>UNC) Path for the network folder name.</w:t>
+      </w:r>
+    </w:p>
+    <w:p>
+      <w:pPr>
+        <w:contextualSpacing/>
+      </w:pPr>
+    </w:p>
+    <w:p>
+      <w:pPr>
+        <w:contextualSpacing/>
+        <w:rPr>
+          <w:b/>
+          <w:bCs/>
+        </w:rPr>
+      </w:pPr>
+      <w:r>
+        <w:rPr>
+          <w:b/>
+          <w:bCs/>
+        </w:rPr>
+        <w:t>Content:</w:t>
+      </w:r>
+    </w:p>
+    <w:p>
+      <w:pPr>
+        <w:contextualSpacing/>
+      </w:pPr>
+      <w:r>
+        <w:t>The file contains list of lines of Panel ID</w:t>
+      </w:r>
+    </w:p>
+    <w:p>
+      <w:pPr>
+        <w:spacing w:after="120" w:line="240" w:lineRule="auto"/>
+        <w:contextualSpacing/>
+      </w:pPr>
+      <w:r>
+        <w:t>{Panel ID 1}</w:t>
+      </w:r>
+    </w:p>
+    <w:p>
+      <w:pPr>
+        <w:spacing w:after="120" w:line="240" w:lineRule="auto"/>
+        <w:contextualSpacing/>
+      </w:pPr>
+      <w:r>
+        <w:t>{Panel ID 2}</w:t>
+      </w:r>
+    </w:p>
+    <w:p>
+      <w:pPr>
+        <w:spacing w:after="120" w:line="240" w:lineRule="auto"/>
+        <w:contextualSpacing/>
+      </w:pPr>
+      <w:r>
+        <w:t>…</w:t>
+      </w:r>
+    </w:p>
+    <w:p>
+      <w:pPr>
+        <w:spacing w:after="120" w:line="240" w:lineRule="auto"/>
+        <w:contextualSpacing/>
+      </w:pPr>
+      <w:r>
+        <w:t>{Panel ID n}</w:t>
+      </w:r>
+    </w:p>
+    <w:p>
+      <w:pPr>
+        <w:contextualSpacing/>
+      </w:pPr>
+    </w:p>
+    <w:p>
+      <w:pPr>
+        <w:contextualSpacing/>
+        <w:rPr>
+          <w:b/>
+          <w:bCs/>
+        </w:rPr>
+      </w:pPr>
+      <w:r>
+        <w:rPr>
+          <w:b/>
+          <w:bCs/>
+        </w:rPr>
+        <w:t>Example content:</w:t>
+      </w:r>
+    </w:p>
+    <w:p>
+      <w:pPr>
+        <w:spacing w:after="0" w:line="240" w:lineRule="auto"/>
+      </w:pPr>
+      <w:r>
+        <w:t>JMU00MZU</w:t>
+      </w:r>
+    </w:p>
+    <w:p>
+      <w:pPr>
+        <w:spacing w:after="0" w:line="240" w:lineRule="auto"/>
+      </w:pPr>
+      <w:r>
+        <w:t>JMU00MZS</w:t>
+      </w:r>
+    </w:p>
+    <w:p>
+      <w:pPr>
+        <w:spacing w:after="0" w:line="240" w:lineRule="auto"/>
+      </w:pPr>
+      <w:r>
+        <w:t>JMU00MYE</w:t>
+      </w:r>
+    </w:p>
+    <w:p>
+      <w:pPr>
+        <w:spacing w:after="0" w:line="240" w:lineRule="auto"/>
+      </w:pPr>
+      <w:r>
+        <w:t>JMU00MYC</w:t>
+      </w:r>
+    </w:p>
+    <w:p>
+      <w:pPr>
+        <w:spacing w:after="0" w:line="240" w:lineRule="auto"/>
+      </w:pPr>
+      <w:r>
+        <w:t>JMU00MZY</w:t>
+      </w:r>
+    </w:p>
+    <w:p>
+      <w:pPr>
+        <w:spacing w:after="0" w:line="240" w:lineRule="auto"/>
+      </w:pPr>
+      <w:r>
+        <w:t>JMU00MZW</w:t>
+      </w:r>
+    </w:p>
+    <w:p>
+      <w:pPr>
+        <w:spacing w:after="0" w:line="240" w:lineRule="auto"/>
+      </w:pPr>
+      <w:r>
+        <w:t>JMU00MZ7</w:t>
+      </w:r>
+    </w:p>
+    <w:p>
+      <w:pPr>
+        <w:spacing w:after="0" w:line="240" w:lineRule="auto"/>
+      </w:pPr>
+      <w:r>
+        <w:t>JMU00MYH</w:t>
+      </w:r>
+    </w:p>
+    <w:p>
+      <w:pPr>
+        <w:spacing w:after="0" w:line="240" w:lineRule="auto"/>
+      </w:pPr>
+      <w:r>
+        <w:t>JMU00MYF</w:t>
+      </w:r>
+    </w:p>
+    <w:p>
+      <w:pPr>
+        <w:spacing w:after="0" w:line="240" w:lineRule="auto"/>
+      </w:pPr>
+      <w:r>
+        <w:t>JMU00MZT</w:t>
+      </w:r>
+    </w:p>
+    <w:p>
+      <w:pPr>
+        <w:pStyle w:val="Heading3"/>
+      </w:pPr>
+      <w:r>
+        <w:t>Last Known Settings</w:t>
+      </w:r>
+    </w:p>
+    <w:p>
       <w:r>
         <w:t xml:space="preserve">Input File Path: </w:t>
       </w:r>
-      <w:hyperlink r:id="rId13" w:history="1">
+      <w:hyperlink r:id="rId15" w:history="1">
         <w:r>
           <w:rPr>
             <w:rStyle w:val="Hyperlink"/>
@@ -6566,23 +9114,30 @@
     </w:p>
     <w:p>
       <w:r>
-        <w:t>Out</w:t>
-      </w:r>
-      <w:r>
-        <w:t xml:space="preserve">put File Path: </w:t>
-      </w:r>
-      <w:hyperlink r:id="rId14" w:history="1">
+        <w:t xml:space="preserve">Output File Path: </w:t>
+      </w:r>
+      <w:hyperlink r:id="rId16" w:history="1">
         <w:r>
           <w:rPr>
             <w:rStyle w:val="Hyperlink"/>
           </w:rPr>
-          <w:t>\\int.osram-light.com\!Apps\Casting\OSLONSquare\Tools\OslonDC\</w:t>
+          <w:t>\\int.osram-light.com\!Apps\Casting\OSLONSquare\Tools\OslonDC\Dispense_Wgt</w:t>
         </w:r>
+      </w:hyperlink>
+      <w:r>
+        <w:t xml:space="preserve"> </w:t>
+      </w:r>
+    </w:p>
+    <w:p>
+      <w:r>
+        <w:t xml:space="preserve">Lot File Path: </w:t>
+      </w:r>
+      <w:hyperlink r:id="rId17" w:history="1">
         <w:r>
           <w:rPr>
             <w:rStyle w:val="Hyperlink"/>
           </w:rPr>
-          <w:t>Dispense_Wgt</w:t>
+          <w:t>\\int.osram-light.com\!Apps\Casting\OSLONSquare\Tools\OslonDC\Panel_ID</w:t>
         </w:r>
       </w:hyperlink>
       <w:r>
@@ -6604,40 +9159,89 @@
         <w:tblLook w:val="04A0" w:firstRow="1" w:lastRow="0" w:firstColumn="1" w:lastColumn="0" w:noHBand="0" w:noVBand="1"/>
       </w:tblPr>
       <w:tblGrid>
-        <w:gridCol w:w="704"/>
-        <w:gridCol w:w="1418"/>
-        <w:gridCol w:w="6894"/>
+        <w:gridCol w:w="670"/>
+        <w:gridCol w:w="1198"/>
+        <w:gridCol w:w="1305"/>
+        <w:gridCol w:w="5843"/>
       </w:tblGrid>
       <w:tr>
         <w:tc>
           <w:tcPr>
-            <w:tcW w:w="704" w:type="dxa"/>
+            <w:tcW w:w="670" w:type="dxa"/>
           </w:tcPr>
           <w:p>
             <w:pPr>
               <w:jc w:val="center"/>
-            </w:pPr>
-            <w:r>
+              <w:rPr>
+                <w:b/>
+                <w:bCs/>
+              </w:rPr>
+            </w:pPr>
+            <w:r>
+              <w:rPr>
+                <w:b/>
+                <w:bCs/>
+              </w:rPr>
               <w:t>Rev</w:t>
             </w:r>
           </w:p>
         </w:tc>
         <w:tc>
           <w:tcPr>
-            <w:tcW w:w="1418" w:type="dxa"/>
-          </w:tcPr>
-          <w:p>
-            <w:r>
+            <w:tcW w:w="1198" w:type="dxa"/>
+          </w:tcPr>
+          <w:p>
+            <w:pPr>
+              <w:rPr>
+                <w:b/>
+                <w:bCs/>
+              </w:rPr>
+            </w:pPr>
+            <w:r>
+              <w:rPr>
+                <w:b/>
+                <w:bCs/>
+              </w:rPr>
+              <w:t>Date</w:t>
+            </w:r>
+          </w:p>
+        </w:tc>
+        <w:tc>
+          <w:tcPr>
+            <w:tcW w:w="1305" w:type="dxa"/>
+          </w:tcPr>
+          <w:p>
+            <w:pPr>
+              <w:rPr>
+                <w:b/>
+                <w:bCs/>
+              </w:rPr>
+            </w:pPr>
+            <w:r>
+              <w:rPr>
+                <w:b/>
+                <w:bCs/>
+              </w:rPr>
               <w:t>Author</w:t>
             </w:r>
           </w:p>
         </w:tc>
         <w:tc>
           <w:tcPr>
-            <w:tcW w:w="6894" w:type="dxa"/>
-          </w:tcPr>
-          <w:p>
-            <w:r>
+            <w:tcW w:w="5843" w:type="dxa"/>
+          </w:tcPr>
+          <w:p>
+            <w:pPr>
+              <w:rPr>
+                <w:b/>
+                <w:bCs/>
+              </w:rPr>
+            </w:pPr>
+            <w:r>
+              <w:rPr>
+                <w:b/>
+                <w:bCs/>
+              </w:rPr>
               <w:t>Description</w:t>
             </w:r>
           </w:p>
@@ -6646,7 +9250,7 @@
       <w:tr>
         <w:tc>
           <w:tcPr>
-            <w:tcW w:w="704" w:type="dxa"/>
+            <w:tcW w:w="670" w:type="dxa"/>
           </w:tcPr>
           <w:p>
             <w:pPr>
@@ -6659,7 +9263,17 @@
         </w:tc>
         <w:tc>
           <w:tcPr>
-            <w:tcW w:w="1418" w:type="dxa"/>
+            <w:tcW w:w="1198" w:type="dxa"/>
+          </w:tcPr>
+          <w:p>
+            <w:r>
+              <w:t>20250320</w:t>
+            </w:r>
+          </w:p>
+        </w:tc>
+        <w:tc>
+          <w:tcPr>
+            <w:tcW w:w="1305" w:type="dxa"/>
           </w:tcPr>
           <w:p>
             <w:r>
@@ -6669,7 +9283,7 @@
         </w:tc>
         <w:tc>
           <w:tcPr>
-            <w:tcW w:w="6894" w:type="dxa"/>
+            <w:tcW w:w="5843" w:type="dxa"/>
           </w:tcPr>
           <w:p>
             <w:r>
@@ -6681,7 +9295,7 @@
       <w:tr>
         <w:tc>
           <w:tcPr>
-            <w:tcW w:w="704" w:type="dxa"/>
+            <w:tcW w:w="670" w:type="dxa"/>
           </w:tcPr>
           <w:p>
             <w:pPr>
@@ -6694,7 +9308,17 @@
         </w:tc>
         <w:tc>
           <w:tcPr>
-            <w:tcW w:w="1418" w:type="dxa"/>
+            <w:tcW w:w="1198" w:type="dxa"/>
+          </w:tcPr>
+          <w:p>
+            <w:r>
+              <w:t>20250329</w:t>
+            </w:r>
+          </w:p>
+        </w:tc>
+        <w:tc>
+          <w:tcPr>
+            <w:tcW w:w="1305" w:type="dxa"/>
           </w:tcPr>
           <w:p>
             <w:r>
@@ -6704,12 +9328,25 @@
         </w:tc>
         <w:tc>
           <w:tcPr>
-            <w:tcW w:w="6894" w:type="dxa"/>
-          </w:tcPr>
-          <w:p>
-            <w:r>
-              <w:t>Change PanelID to PanelID</w:t>
-            </w:r>
+            <w:tcW w:w="5843" w:type="dxa"/>
+          </w:tcPr>
+          <w:p>
+            <w:r>
+              <w:t xml:space="preserve">Change </w:t>
+            </w:r>
+            <w:proofErr w:type="spellStart"/>
+            <w:r>
+              <w:t>PanelID</w:t>
+            </w:r>
+            <w:proofErr w:type="spellEnd"/>
+            <w:r>
+              <w:t xml:space="preserve"> to </w:t>
+            </w:r>
+            <w:proofErr w:type="spellStart"/>
+            <w:r>
+              <w:t>PanelID</w:t>
+            </w:r>
+            <w:proofErr w:type="spellEnd"/>
           </w:p>
           <w:p>
             <w:r>
@@ -6727,7 +9364,7 @@
       <w:tr>
         <w:tc>
           <w:tcPr>
-            <w:tcW w:w="704" w:type="dxa"/>
+            <w:tcW w:w="670" w:type="dxa"/>
           </w:tcPr>
           <w:p>
             <w:pPr>
@@ -6740,7 +9377,17 @@
         </w:tc>
         <w:tc>
           <w:tcPr>
-            <w:tcW w:w="1418" w:type="dxa"/>
+            <w:tcW w:w="1198" w:type="dxa"/>
+          </w:tcPr>
+          <w:p>
+            <w:r>
+              <w:t>20250415</w:t>
+            </w:r>
+          </w:p>
+        </w:tc>
+        <w:tc>
+          <w:tcPr>
+            <w:tcW w:w="1305" w:type="dxa"/>
           </w:tcPr>
           <w:p>
             <w:r>
@@ -6750,11 +9397,56 @@
         </w:tc>
         <w:tc>
           <w:tcPr>
-            <w:tcW w:w="6894" w:type="dxa"/>
-          </w:tcPr>
-          <w:p>
-            <w:r>
-              <w:t>Added Last Known Settings</w:t>
+            <w:tcW w:w="5843" w:type="dxa"/>
+          </w:tcPr>
+          <w:p>
+            <w:r>
+              <w:t>Added Last Known Settings.</w:t>
+            </w:r>
+          </w:p>
+        </w:tc>
+      </w:tr>
+      <w:tr>
+        <w:tc>
+          <w:tcPr>
+            <w:tcW w:w="670" w:type="dxa"/>
+          </w:tcPr>
+          <w:p>
+            <w:pPr>
+              <w:jc w:val="center"/>
+            </w:pPr>
+            <w:r>
+              <w:t>3</w:t>
+            </w:r>
+          </w:p>
+        </w:tc>
+        <w:tc>
+          <w:tcPr>
+            <w:tcW w:w="1198" w:type="dxa"/>
+          </w:tcPr>
+          <w:p>
+            <w:r>
+              <w:t>20250612</w:t>
+            </w:r>
+          </w:p>
+        </w:tc>
+        <w:tc>
+          <w:tcPr>
+            <w:tcW w:w="1305" w:type="dxa"/>
+          </w:tcPr>
+          <w:p>
+            <w:r>
+              <w:t>NSW KN</w:t>
+            </w:r>
+          </w:p>
+        </w:tc>
+        <w:tc>
+          <w:tcPr>
+            <w:tcW w:w="5843" w:type="dxa"/>
+          </w:tcPr>
+          <w:p>
+            <w:r>
+              <w:t>Added Lot File support.</w:t>
             </w:r>
           </w:p>
         </w:tc>
@@ -7544,6 +10236,95 @@
     <w:nsid w:val="6A231557"/>
     <w:multiLevelType w:val="hybridMultilevel"/>
     <w:tmpl w:val="057A90AC"/>
+    <w:lvl w:ilvl="0" w:tplc="4409000F">
+      <w:start w:val="1"/>
+      <w:numFmt w:val="decimal"/>
+      <w:lvlText w:val="%1."/>
+      <w:lvlJc w:val="left"/>
+      <w:pPr>
+        <w:ind w:left="720" w:hanging="360"/>
+      </w:pPr>
+      <w:rPr>
+        <w:rFonts w:hint="default"/>
+      </w:rPr>
+    </w:lvl>
+    <w:lvl w:ilvl="1" w:tplc="44090019" w:tentative="1">
+      <w:start w:val="1"/>
+      <w:numFmt w:val="lowerLetter"/>
+      <w:lvlText w:val="%2."/>
+      <w:lvlJc w:val="left"/>
+      <w:pPr>
+        <w:ind w:left="1440" w:hanging="360"/>
+      </w:pPr>
+    </w:lvl>
+    <w:lvl w:ilvl="2" w:tplc="4409001B" w:tentative="1">
+      <w:start w:val="1"/>
+      <w:numFmt w:val="lowerRoman"/>
+      <w:lvlText w:val="%3."/>
+      <w:lvlJc w:val="right"/>
+      <w:pPr>
+        <w:ind w:left="2160" w:hanging="180"/>
+      </w:pPr>
+    </w:lvl>
+    <w:lvl w:ilvl="3" w:tplc="4409000F" w:tentative="1">
+      <w:start w:val="1"/>
+      <w:numFmt w:val="decimal"/>
+      <w:lvlText w:val="%4."/>
+      <w:lvlJc w:val="left"/>
+      <w:pPr>
+        <w:ind w:left="2880" w:hanging="360"/>
+      </w:pPr>
+    </w:lvl>
+    <w:lvl w:ilvl="4" w:tplc="44090019" w:tentative="1">
+      <w:start w:val="1"/>
+      <w:numFmt w:val="lowerLetter"/>
+      <w:lvlText w:val="%5."/>
+      <w:lvlJc w:val="left"/>
+      <w:pPr>
+        <w:ind w:left="3600" w:hanging="360"/>
+      </w:pPr>
+    </w:lvl>
+    <w:lvl w:ilvl="5" w:tplc="4409001B" w:tentative="1">
+      <w:start w:val="1"/>
+      <w:numFmt w:val="lowerRoman"/>
+      <w:lvlText w:val="%6."/>
+      <w:lvlJc w:val="right"/>
+      <w:pPr>
+        <w:ind w:left="4320" w:hanging="180"/>
+      </w:pPr>
+    </w:lvl>
+    <w:lvl w:ilvl="6" w:tplc="4409000F" w:tentative="1">
+      <w:start w:val="1"/>
+      <w:numFmt w:val="decimal"/>
+      <w:lvlText w:val="%7."/>
+      <w:lvlJc w:val="left"/>
+      <w:pPr>
+        <w:ind w:left="5040" w:hanging="360"/>
+      </w:pPr>
+    </w:lvl>
+    <w:lvl w:ilvl="7" w:tplc="44090019" w:tentative="1">
+      <w:start w:val="1"/>
+      <w:numFmt w:val="lowerLetter"/>
+      <w:lvlText w:val="%8."/>
+      <w:lvlJc w:val="left"/>
+      <w:pPr>
+        <w:ind w:left="5760" w:hanging="360"/>
+      </w:pPr>
+    </w:lvl>
+    <w:lvl w:ilvl="8" w:tplc="4409001B" w:tentative="1">
+      <w:start w:val="1"/>
+      <w:numFmt w:val="lowerRoman"/>
+      <w:lvlText w:val="%9."/>
+      <w:lvlJc w:val="right"/>
+      <w:pPr>
+        <w:ind w:left="6480" w:hanging="180"/>
+      </w:pPr>
+    </w:lvl>
+  </w:abstractNum>
+  <w:abstractNum w:abstractNumId="9" w15:restartNumberingAfterBreak="0">
+    <w:nsid w:val="79FD29D9"/>
+    <w:multiLevelType w:val="hybridMultilevel"/>
+    <w:tmpl w:val="59A6B150"/>
     <w:lvl w:ilvl="0" w:tplc="4409000F">
       <w:start w:val="1"/>
       <w:numFmt w:val="decimal"/>
@@ -7655,6 +10436,9 @@
   </w:num>
   <w:num w:numId="9" w16cid:durableId="185949944">
     <w:abstractNumId w:val="4"/>
+  </w:num>
+  <w:num w:numId="10" w16cid:durableId="2016300381">
+    <w:abstractNumId w:val="9"/>
   </w:num>
 </w:numbering>
 </file>
@@ -8089,7 +10873,7 @@
     <w:uiPriority w:val="9"/>
     <w:unhideWhenUsed/>
     <w:qFormat/>
-    <w:rsid w:val="00386C41"/>
+    <w:rsid w:val="00BD64DB"/>
     <w:pPr>
       <w:keepNext/>
       <w:keepLines/>
@@ -8101,7 +10885,8 @@
       <w:b/>
       <w:bCs/>
       <w:color w:val="2F5496" w:themeColor="accent1" w:themeShade="BF"/>
-      <w:lang w:val="pt-BR"/>
+      <w:sz w:val="24"/>
+      <w:szCs w:val="24"/>
     </w:rPr>
   </w:style>
   <w:style w:type="paragraph" w:styleId="Heading3">
@@ -8259,6 +11044,7 @@
   <w:style w:type="character" w:default="1" w:styleId="DefaultParagraphFont">
     <w:name w:val="Default Paragraph Font"/>
     <w:uiPriority w:val="1"/>
+    <w:semiHidden/>
     <w:unhideWhenUsed/>
   </w:style>
   <w:style w:type="table" w:default="1" w:styleId="TableNormal">
@@ -8302,13 +11088,14 @@
     <w:basedOn w:val="DefaultParagraphFont"/>
     <w:link w:val="Heading2"/>
     <w:uiPriority w:val="9"/>
-    <w:rsid w:val="00386C41"/>
+    <w:rsid w:val="00BD64DB"/>
     <w:rPr>
       <w:rFonts w:eastAsiaTheme="majorEastAsia" w:cstheme="minorHAnsi"/>
       <w:b/>
       <w:bCs/>
       <w:color w:val="2F5496" w:themeColor="accent1" w:themeShade="BF"/>
-      <w:lang w:val="pt-BR"/>
+      <w:sz w:val="24"/>
+      <w:szCs w:val="24"/>
     </w:rPr>
   </w:style>
   <w:style w:type="character" w:customStyle="1" w:styleId="Heading3Char">

</xml_diff>